<commit_message>
word + xóa bảng tk
</commit_message>
<xml_diff>
--- a/Nhóm 7_Quản lí cửa hàng phụ tùng ôtô Hà.docx
+++ b/Nhóm 7_Quản lí cửa hàng phụ tùng ôtô Hà.docx
@@ -3860,6 +3860,13 @@
                 <w:bCs/>
                 <w:kern w:val="32"/>
               </w:rPr>
+              <w:t xml:space="preserve">27 </w:t>
+            </w:r>
+            <w:r>
+              <w:rPr>
+                <w:bCs/>
+                <w:kern w:val="32"/>
+              </w:rPr>
               <w:t>%</w:t>
             </w:r>
           </w:p>
@@ -3910,6 +3917,13 @@
                 <w:lang w:val="vi-VN"/>
               </w:rPr>
             </w:pPr>
+            <w:r>
+              <w:rPr>
+                <w:bCs/>
+                <w:kern w:val="32"/>
+              </w:rPr>
+              <w:t xml:space="preserve">24 </w:t>
+            </w:r>
             <w:r>
               <w:rPr>
                 <w:bCs/>
@@ -3971,6 +3985,13 @@
                 <w:bCs/>
                 <w:kern w:val="32"/>
               </w:rPr>
+              <w:t xml:space="preserve">24 </w:t>
+            </w:r>
+            <w:r>
+              <w:rPr>
+                <w:bCs/>
+                <w:kern w:val="32"/>
+              </w:rPr>
               <w:t>%</w:t>
             </w:r>
           </w:p>
@@ -4015,6 +4036,13 @@
                 <w:lang w:val="vi-VN"/>
               </w:rPr>
             </w:pPr>
+            <w:r>
+              <w:rPr>
+                <w:bCs/>
+                <w:kern w:val="32"/>
+              </w:rPr>
+              <w:t xml:space="preserve">25 </w:t>
+            </w:r>
             <w:r>
               <w:rPr>
                 <w:bCs/>
@@ -12348,26 +12376,6 @@
     </w:p>
     <w:p>
       <w:pPr>
-        <w:ind w:firstLine="0"/>
-        <w:rPr>
-          <w:rFonts w:ascii="Open Sans" w:hAnsi="Open Sans"/>
-          <w:b/>
-          <w:color w:val="222222"/>
-          <w:shd w:val="clear" w:color="auto" w:fill="FFFFFF"/>
-        </w:rPr>
-      </w:pPr>
-      <w:r>
-        <w:rPr>
-          <w:rFonts w:ascii="Open Sans" w:hAnsi="Open Sans"/>
-          <w:b/>
-          <w:color w:val="222222"/>
-          <w:shd w:val="clear" w:color="auto" w:fill="FFFFFF"/>
-        </w:rPr>
-        <w:t>Backup thủ công:</w:t>
-      </w:r>
-    </w:p>
-    <w:p>
-      <w:pPr>
         <w:pStyle w:val="Heading3"/>
         <w:numPr>
           <w:ilvl w:val="0"/>
@@ -12445,12 +12453,393 @@
     </w:p>
     <w:p>
       <w:pPr>
+        <w:pStyle w:val="Heading3"/>
+        <w:numPr>
+          <w:ilvl w:val="0"/>
+          <w:numId w:val="28"/>
+        </w:numPr>
+        <w:ind w:left="284" w:firstLine="0"/>
+        <w:rPr>
+          <w:lang w:val="vi-VN"/>
+        </w:rPr>
+      </w:pPr>
+      <w:bookmarkStart w:id="61" w:name="_Toc89288736"/>
+      <w:r>
+        <w:rPr>
+          <w:lang w:val="vi-VN"/>
+        </w:rPr>
+        <w:t>Different</w:t>
+      </w:r>
+      <w:r>
+        <w:t>ial</w:t>
+      </w:r>
+      <w:r>
+        <w:rPr>
+          <w:lang w:val="vi-VN"/>
+        </w:rPr>
+        <w:t xml:space="preserve"> backup</w:t>
+      </w:r>
+      <w:bookmarkEnd w:id="61"/>
+    </w:p>
+    <w:p>
+      <w:pPr>
         <w:ind w:firstLine="0"/>
         <w:rPr>
           <w:rFonts w:ascii="Open Sans" w:hAnsi="Open Sans"/>
           <w:color w:val="222222"/>
           <w:shd w:val="clear" w:color="auto" w:fill="FFFFFF"/>
           <w:lang w:val="vi-VN"/>
+        </w:rPr>
+      </w:pPr>
+      <w:r>
+        <w:rPr>
+          <w:rFonts w:ascii="Open Sans" w:hAnsi="Open Sans"/>
+          <w:color w:val="222222"/>
+          <w:shd w:val="clear" w:color="auto" w:fill="FFFFFF"/>
+          <w:lang w:val="vi-VN"/>
+        </w:rPr>
+        <w:t>Loại backup</w:t>
+      </w:r>
+      <w:r>
+        <w:rPr>
+          <w:rFonts w:ascii="Open Sans" w:hAnsi="Open Sans"/>
+          <w:color w:val="222222"/>
+          <w:shd w:val="clear" w:color="auto" w:fill="FFFFFF"/>
+          <w:lang w:val="vi-VN"/>
+        </w:rPr>
+        <w:t xml:space="preserve"> này sẽ </w:t>
+      </w:r>
+      <w:r>
+        <w:rPr>
+          <w:rFonts w:ascii="Open Sans" w:hAnsi="Open Sans"/>
+          <w:color w:val="222222"/>
+          <w:shd w:val="clear" w:color="auto" w:fill="FFFFFF"/>
+          <w:lang w:val="vi-VN"/>
+        </w:rPr>
+        <w:t>b</w:t>
+      </w:r>
+      <w:r>
+        <w:rPr>
+          <w:rFonts w:ascii="Open Sans" w:hAnsi="Open Sans"/>
+          <w:color w:val="222222"/>
+          <w:shd w:val="clear" w:color="auto" w:fill="FFFFFF"/>
+          <w:lang w:val="vi-VN"/>
+        </w:rPr>
+        <w:t>ack</w:t>
+      </w:r>
+      <w:r>
+        <w:rPr>
+          <w:rFonts w:ascii="Open Sans" w:hAnsi="Open Sans"/>
+          <w:color w:val="222222"/>
+          <w:shd w:val="clear" w:color="auto" w:fill="FFFFFF"/>
+          <w:lang w:val="vi-VN"/>
+        </w:rPr>
+        <w:t xml:space="preserve">up toàn bộ tất cả những thay đổi dữ liệu trên CSDL kể từ lần </w:t>
+      </w:r>
+      <w:r>
+        <w:rPr>
+          <w:rFonts w:ascii="Open Sans" w:hAnsi="Open Sans"/>
+          <w:color w:val="222222"/>
+          <w:shd w:val="clear" w:color="auto" w:fill="FFFFFF"/>
+          <w:lang w:val="vi-VN"/>
+        </w:rPr>
+        <w:t xml:space="preserve">full </w:t>
+      </w:r>
+      <w:r>
+        <w:rPr>
+          <w:rFonts w:ascii="Open Sans" w:hAnsi="Open Sans"/>
+          <w:color w:val="222222"/>
+          <w:shd w:val="clear" w:color="auto" w:fill="FFFFFF"/>
+          <w:lang w:val="vi-VN"/>
+        </w:rPr>
+        <w:t xml:space="preserve">backup </w:t>
+      </w:r>
+      <w:r>
+        <w:rPr>
+          <w:rFonts w:ascii="Open Sans" w:hAnsi="Open Sans"/>
+          <w:color w:val="222222"/>
+          <w:shd w:val="clear" w:color="auto" w:fill="FFFFFF"/>
+          <w:lang w:val="vi-VN"/>
+        </w:rPr>
+        <w:t>gần nhất. V</w:t>
+      </w:r>
+      <w:r>
+        <w:rPr>
+          <w:rFonts w:ascii="Open Sans" w:hAnsi="Open Sans"/>
+          <w:color w:val="222222"/>
+          <w:shd w:val="clear" w:color="auto" w:fill="FFFFFF"/>
+          <w:lang w:val="vi-VN"/>
+        </w:rPr>
+        <w:t>ì</w:t>
+      </w:r>
+      <w:r>
+        <w:rPr>
+          <w:rFonts w:ascii="Open Sans" w:hAnsi="Open Sans"/>
+          <w:color w:val="222222"/>
+          <w:shd w:val="clear" w:color="auto" w:fill="FFFFFF"/>
+          <w:lang w:val="vi-VN"/>
+        </w:rPr>
+        <w:t xml:space="preserve"> vậy</w:t>
+      </w:r>
+      <w:r>
+        <w:rPr>
+          <w:rFonts w:ascii="Open Sans" w:hAnsi="Open Sans"/>
+          <w:color w:val="222222"/>
+          <w:shd w:val="clear" w:color="auto" w:fill="FFFFFF"/>
+          <w:lang w:val="vi-VN"/>
+        </w:rPr>
+        <w:t>,</w:t>
+      </w:r>
+      <w:r>
+        <w:rPr>
+          <w:rFonts w:ascii="Open Sans" w:hAnsi="Open Sans"/>
+          <w:color w:val="222222"/>
+          <w:shd w:val="clear" w:color="auto" w:fill="FFFFFF"/>
+          <w:lang w:val="vi-VN"/>
+        </w:rPr>
+        <w:t xml:space="preserve"> trước khi </w:t>
+      </w:r>
+      <w:r>
+        <w:rPr>
+          <w:rFonts w:ascii="Open Sans" w:hAnsi="Open Sans"/>
+          <w:color w:val="222222"/>
+          <w:shd w:val="clear" w:color="auto" w:fill="FFFFFF"/>
+          <w:lang w:val="vi-VN"/>
+        </w:rPr>
+        <w:t>thực hiện different backup thì full backup phải đư</w:t>
+      </w:r>
+      <w:r>
+        <w:rPr>
+          <w:rFonts w:ascii="Open Sans" w:hAnsi="Open Sans"/>
+          <w:color w:val="222222"/>
+          <w:shd w:val="clear" w:color="auto" w:fill="FFFFFF"/>
+          <w:lang w:val="vi-VN"/>
+        </w:rPr>
+        <w:t xml:space="preserve">ợc thực hiện trước. </w:t>
+      </w:r>
+      <w:r>
+        <w:rPr>
+          <w:rFonts w:ascii="Open Sans" w:hAnsi="Open Sans"/>
+          <w:color w:val="222222"/>
+          <w:shd w:val="clear" w:color="auto" w:fill="FFFFFF"/>
+        </w:rPr>
+        <w:sym w:font="Wingdings" w:char="F0E0"/>
+      </w:r>
+      <w:r>
+        <w:rPr>
+          <w:rFonts w:ascii="Open Sans" w:hAnsi="Open Sans"/>
+          <w:color w:val="222222"/>
+          <w:shd w:val="clear" w:color="auto" w:fill="FFFFFF"/>
+          <w:lang w:val="vi-VN"/>
+        </w:rPr>
+        <w:t xml:space="preserve"> S</w:t>
+      </w:r>
+      <w:r>
+        <w:rPr>
+          <w:rFonts w:ascii="Open Sans" w:hAnsi="Open Sans"/>
+          <w:color w:val="222222"/>
+          <w:shd w:val="clear" w:color="auto" w:fill="FFFFFF"/>
+          <w:lang w:val="vi-VN"/>
+        </w:rPr>
+        <w:t>ử dụng loại backup này sẽ tiết kiệm được thời gian backup dữ liệu.</w:t>
+      </w:r>
+    </w:p>
+    <w:p>
+      <w:pPr>
+        <w:pStyle w:val="Heading3"/>
+        <w:numPr>
+          <w:ilvl w:val="0"/>
+          <w:numId w:val="28"/>
+        </w:numPr>
+        <w:ind w:left="284" w:firstLine="0"/>
+        <w:rPr>
+          <w:lang w:val="vi-VN"/>
+        </w:rPr>
+      </w:pPr>
+      <w:bookmarkStart w:id="62" w:name="_Toc89288737"/>
+      <w:r>
+        <w:lastRenderedPageBreak/>
+        <w:t xml:space="preserve">Transaction </w:t>
+      </w:r>
+      <w:r>
+        <w:rPr>
+          <w:lang w:val="vi-VN"/>
+        </w:rPr>
+        <w:t>l</w:t>
+      </w:r>
+      <w:r>
+        <w:rPr>
+          <w:lang w:val="vi-VN"/>
+        </w:rPr>
+        <w:t>og</w:t>
+      </w:r>
+      <w:r>
+        <w:t>s</w:t>
+      </w:r>
+      <w:r>
+        <w:rPr>
+          <w:lang w:val="vi-VN"/>
+        </w:rPr>
+        <w:t xml:space="preserve"> backup</w:t>
+      </w:r>
+      <w:bookmarkEnd w:id="62"/>
+    </w:p>
+    <w:p>
+      <w:pPr>
+        <w:ind w:firstLine="0"/>
+        <w:rPr>
+          <w:rFonts w:ascii="Open Sans" w:hAnsi="Open Sans"/>
+          <w:color w:val="222222"/>
+          <w:shd w:val="clear" w:color="auto" w:fill="FFFFFF"/>
+          <w:lang w:val="vi-VN"/>
+        </w:rPr>
+      </w:pPr>
+      <w:r>
+        <w:rPr>
+          <w:rFonts w:ascii="Open Sans" w:hAnsi="Open Sans"/>
+          <w:color w:val="222222"/>
+          <w:shd w:val="clear" w:color="auto" w:fill="FFFFFF"/>
+          <w:lang w:val="vi-VN"/>
+        </w:rPr>
+        <w:t xml:space="preserve">Loại </w:t>
+      </w:r>
+      <w:r>
+        <w:rPr>
+          <w:rFonts w:ascii="Open Sans" w:hAnsi="Open Sans"/>
+          <w:color w:val="222222"/>
+          <w:shd w:val="clear" w:color="auto" w:fill="FFFFFF"/>
+          <w:lang w:val="vi-VN"/>
+        </w:rPr>
+        <w:t>backup</w:t>
+      </w:r>
+      <w:r>
+        <w:rPr>
+          <w:rFonts w:ascii="Open Sans" w:hAnsi="Open Sans"/>
+          <w:color w:val="222222"/>
+          <w:shd w:val="clear" w:color="auto" w:fill="FFFFFF"/>
+          <w:lang w:val="vi-VN"/>
+        </w:rPr>
+        <w:t xml:space="preserve"> này sẽ </w:t>
+      </w:r>
+      <w:r>
+        <w:rPr>
+          <w:rFonts w:ascii="Open Sans" w:hAnsi="Open Sans"/>
+          <w:color w:val="222222"/>
+          <w:shd w:val="clear" w:color="auto" w:fill="FFFFFF"/>
+          <w:lang w:val="vi-VN"/>
+        </w:rPr>
+        <w:t>backup các transaction log kể từ lần full backup sau cùng hoặc log backup sau cùng</w:t>
+      </w:r>
+      <w:r>
+        <w:rPr>
+          <w:rFonts w:ascii="Open Sans" w:hAnsi="Open Sans"/>
+          <w:color w:val="222222"/>
+          <w:shd w:val="clear" w:color="auto" w:fill="FFFFFF"/>
+          <w:lang w:val="vi-VN"/>
+        </w:rPr>
+        <w:t>.</w:t>
+      </w:r>
+      <w:r>
+        <w:rPr>
+          <w:rFonts w:ascii="Open Sans" w:hAnsi="Open Sans"/>
+          <w:color w:val="222222"/>
+          <w:shd w:val="clear" w:color="auto" w:fill="FFFFFF"/>
+          <w:lang w:val="vi-VN"/>
+        </w:rPr>
+        <w:t xml:space="preserve"> </w:t>
+      </w:r>
+      <w:r>
+        <w:rPr>
+          <w:rFonts w:ascii="Open Sans" w:hAnsi="Open Sans"/>
+          <w:color w:val="222222"/>
+          <w:shd w:val="clear" w:color="auto" w:fill="FFFFFF"/>
+          <w:lang w:val="vi-VN"/>
+        </w:rPr>
+        <w:t xml:space="preserve">Nó cho phép phục hồi CSDL về một </w:t>
+      </w:r>
+      <w:r>
+        <w:rPr>
+          <w:rFonts w:ascii="Open Sans" w:hAnsi="Open Sans"/>
+          <w:color w:val="222222"/>
+          <w:shd w:val="clear" w:color="auto" w:fill="FFFFFF"/>
+          <w:lang w:val="vi-VN"/>
+        </w:rPr>
+        <w:t>thời điểm bất kỳ trong quá khứ</w:t>
+      </w:r>
+      <w:r>
+        <w:rPr>
+          <w:rFonts w:ascii="Open Sans" w:hAnsi="Open Sans"/>
+          <w:color w:val="222222"/>
+          <w:shd w:val="clear" w:color="auto" w:fill="FFFFFF"/>
+          <w:lang w:val="vi-VN"/>
+        </w:rPr>
+        <w:t xml:space="preserve"> ví dụ như mỗi gi</w:t>
+      </w:r>
+      <w:r>
+        <w:rPr>
+          <w:rFonts w:ascii="Open Sans" w:hAnsi="Open Sans"/>
+          <w:color w:val="222222"/>
+          <w:shd w:val="clear" w:color="auto" w:fill="FFFFFF"/>
+          <w:lang w:val="vi-VN"/>
+        </w:rPr>
+        <w:t>ờ</w:t>
+      </w:r>
+      <w:r>
+        <w:rPr>
+          <w:rFonts w:ascii="Open Sans" w:hAnsi="Open Sans"/>
+          <w:color w:val="222222"/>
+          <w:shd w:val="clear" w:color="auto" w:fill="FFFFFF"/>
+          <w:lang w:val="vi-VN"/>
+        </w:rPr>
+        <w:t xml:space="preserve"> trong ngày.</w:t>
+      </w:r>
+    </w:p>
+    <w:p>
+      <w:pPr>
+        <w:ind w:firstLine="0"/>
+        <w:rPr>
+          <w:rFonts w:ascii="Open Sans" w:hAnsi="Open Sans"/>
+          <w:b/>
+          <w:color w:val="222222"/>
+          <w:shd w:val="clear" w:color="auto" w:fill="FFFFFF"/>
+        </w:rPr>
+      </w:pPr>
+      <w:r>
+        <w:rPr>
+          <w:rFonts w:ascii="Open Sans" w:hAnsi="Open Sans"/>
+          <w:b/>
+          <w:color w:val="222222"/>
+          <w:shd w:val="clear" w:color="auto" w:fill="FFFFFF"/>
+        </w:rPr>
+        <w:t>Backup thủ công:</w:t>
+      </w:r>
+    </w:p>
+    <w:p>
+      <w:pPr>
+        <w:ind w:firstLine="0"/>
+        <w:rPr>
+          <w:rFonts w:ascii="Open Sans" w:hAnsi="Open Sans"/>
+          <w:b/>
+          <w:color w:val="222222"/>
+          <w:shd w:val="clear" w:color="auto" w:fill="FFFFFF"/>
+        </w:rPr>
+      </w:pPr>
+      <w:r>
+        <w:rPr>
+          <w:rFonts w:ascii="Open Sans" w:hAnsi="Open Sans"/>
+          <w:color w:val="222222"/>
+          <w:shd w:val="clear" w:color="auto" w:fill="FFFFFF"/>
+        </w:rPr>
+        <w:t>Full backup</w:t>
+      </w:r>
+    </w:p>
+    <w:p>
+      <w:pPr>
+        <w:ind w:firstLine="0"/>
+        <w:rPr>
+          <w:rFonts w:ascii="Open Sans" w:hAnsi="Open Sans"/>
+          <w:color w:val="222222"/>
+          <w:shd w:val="clear" w:color="auto" w:fill="FFFFFF"/>
         </w:rPr>
       </w:pPr>
       <w:r>
@@ -12461,10 +12850,9 @@
           <w:shd w:val="clear" w:color="auto" w:fill="FFFFFF"/>
           <w:lang w:eastAsia="zh-CN"/>
         </w:rPr>
-        <w:lastRenderedPageBreak/>
         <w:drawing>
-          <wp:inline distT="0" distB="0" distL="0" distR="0" wp14:anchorId="10D34EE8" wp14:editId="7896B2AF">
-            <wp:extent cx="5760720" cy="1715911"/>
+          <wp:inline distT="0" distB="0" distL="0" distR="0" wp14:anchorId="155B945E" wp14:editId="4CED283E">
+            <wp:extent cx="5760720" cy="1715770"/>
             <wp:effectExtent l="0" t="0" r="0" b="0"/>
             <wp:docPr id="5" name="Picture 5"/>
             <wp:cNvGraphicFramePr>
@@ -12491,7 +12879,7 @@
                   <pic:spPr bwMode="auto">
                     <a:xfrm>
                       <a:off x="0" y="0"/>
-                      <a:ext cx="5760720" cy="1715911"/>
+                      <a:ext cx="5760720" cy="1715770"/>
                     </a:xfrm>
                     <a:prstGeom prst="rect">
                       <a:avLst/>
@@ -12514,42 +12902,11 @@
     </w:p>
     <w:p>
       <w:pPr>
-        <w:pStyle w:val="Heading3"/>
-        <w:numPr>
-          <w:ilvl w:val="0"/>
-          <w:numId w:val="28"/>
-        </w:numPr>
-        <w:ind w:left="284" w:firstLine="0"/>
-        <w:rPr>
-          <w:lang w:val="vi-VN"/>
-        </w:rPr>
-      </w:pPr>
-      <w:bookmarkStart w:id="61" w:name="_Toc89288736"/>
-      <w:r>
-        <w:rPr>
-          <w:lang w:val="vi-VN"/>
-        </w:rPr>
-        <w:t>Different</w:t>
-      </w:r>
-      <w:r>
-        <w:t>ial</w:t>
-      </w:r>
-      <w:r>
-        <w:rPr>
-          <w:lang w:val="vi-VN"/>
-        </w:rPr>
-        <w:t xml:space="preserve"> backup</w:t>
-      </w:r>
-      <w:bookmarkEnd w:id="61"/>
-    </w:p>
-    <w:p>
-      <w:pPr>
         <w:ind w:firstLine="0"/>
         <w:rPr>
           <w:rFonts w:ascii="Open Sans" w:hAnsi="Open Sans"/>
           <w:color w:val="222222"/>
           <w:shd w:val="clear" w:color="auto" w:fill="FFFFFF"/>
-          <w:lang w:val="vi-VN"/>
         </w:rPr>
       </w:pPr>
       <w:r>
@@ -12557,152 +12914,8 @@
           <w:rFonts w:ascii="Open Sans" w:hAnsi="Open Sans"/>
           <w:color w:val="222222"/>
           <w:shd w:val="clear" w:color="auto" w:fill="FFFFFF"/>
-          <w:lang w:val="vi-VN"/>
-        </w:rPr>
-        <w:t>Loại backup</w:t>
-      </w:r>
-      <w:r>
-        <w:rPr>
-          <w:rFonts w:ascii="Open Sans" w:hAnsi="Open Sans"/>
-          <w:color w:val="222222"/>
-          <w:shd w:val="clear" w:color="auto" w:fill="FFFFFF"/>
-          <w:lang w:val="vi-VN"/>
-        </w:rPr>
-        <w:t xml:space="preserve"> này sẽ </w:t>
-      </w:r>
-      <w:r>
-        <w:rPr>
-          <w:rFonts w:ascii="Open Sans" w:hAnsi="Open Sans"/>
-          <w:color w:val="222222"/>
-          <w:shd w:val="clear" w:color="auto" w:fill="FFFFFF"/>
-          <w:lang w:val="vi-VN"/>
-        </w:rPr>
-        <w:t>b</w:t>
-      </w:r>
-      <w:r>
-        <w:rPr>
-          <w:rFonts w:ascii="Open Sans" w:hAnsi="Open Sans"/>
-          <w:color w:val="222222"/>
-          <w:shd w:val="clear" w:color="auto" w:fill="FFFFFF"/>
-          <w:lang w:val="vi-VN"/>
-        </w:rPr>
-        <w:t>ack</w:t>
-      </w:r>
-      <w:r>
-        <w:rPr>
-          <w:rFonts w:ascii="Open Sans" w:hAnsi="Open Sans"/>
-          <w:color w:val="222222"/>
-          <w:shd w:val="clear" w:color="auto" w:fill="FFFFFF"/>
-          <w:lang w:val="vi-VN"/>
-        </w:rPr>
-        <w:t xml:space="preserve">up toàn bộ tất cả những thay đổi dữ liệu trên CSDL kể từ lần </w:t>
-      </w:r>
-      <w:r>
-        <w:rPr>
-          <w:rFonts w:ascii="Open Sans" w:hAnsi="Open Sans"/>
-          <w:color w:val="222222"/>
-          <w:shd w:val="clear" w:color="auto" w:fill="FFFFFF"/>
-          <w:lang w:val="vi-VN"/>
-        </w:rPr>
-        <w:t xml:space="preserve">full </w:t>
-      </w:r>
-      <w:r>
-        <w:rPr>
-          <w:rFonts w:ascii="Open Sans" w:hAnsi="Open Sans"/>
-          <w:color w:val="222222"/>
-          <w:shd w:val="clear" w:color="auto" w:fill="FFFFFF"/>
-          <w:lang w:val="vi-VN"/>
-        </w:rPr>
-        <w:t xml:space="preserve">backup </w:t>
-      </w:r>
-      <w:r>
-        <w:rPr>
-          <w:rFonts w:ascii="Open Sans" w:hAnsi="Open Sans"/>
-          <w:color w:val="222222"/>
-          <w:shd w:val="clear" w:color="auto" w:fill="FFFFFF"/>
-          <w:lang w:val="vi-VN"/>
-        </w:rPr>
-        <w:t>gần nhất. V</w:t>
-      </w:r>
-      <w:r>
-        <w:rPr>
-          <w:rFonts w:ascii="Open Sans" w:hAnsi="Open Sans"/>
-          <w:color w:val="222222"/>
-          <w:shd w:val="clear" w:color="auto" w:fill="FFFFFF"/>
-          <w:lang w:val="vi-VN"/>
-        </w:rPr>
-        <w:t>ì</w:t>
-      </w:r>
-      <w:r>
-        <w:rPr>
-          <w:rFonts w:ascii="Open Sans" w:hAnsi="Open Sans"/>
-          <w:color w:val="222222"/>
-          <w:shd w:val="clear" w:color="auto" w:fill="FFFFFF"/>
-          <w:lang w:val="vi-VN"/>
-        </w:rPr>
-        <w:t xml:space="preserve"> vậy</w:t>
-      </w:r>
-      <w:r>
-        <w:rPr>
-          <w:rFonts w:ascii="Open Sans" w:hAnsi="Open Sans"/>
-          <w:color w:val="222222"/>
-          <w:shd w:val="clear" w:color="auto" w:fill="FFFFFF"/>
-          <w:lang w:val="vi-VN"/>
-        </w:rPr>
-        <w:t>,</w:t>
-      </w:r>
-      <w:r>
-        <w:rPr>
-          <w:rFonts w:ascii="Open Sans" w:hAnsi="Open Sans"/>
-          <w:color w:val="222222"/>
-          <w:shd w:val="clear" w:color="auto" w:fill="FFFFFF"/>
-          <w:lang w:val="vi-VN"/>
-        </w:rPr>
-        <w:t xml:space="preserve"> trước khi </w:t>
-      </w:r>
-      <w:r>
-        <w:rPr>
-          <w:rFonts w:ascii="Open Sans" w:hAnsi="Open Sans"/>
-          <w:color w:val="222222"/>
-          <w:shd w:val="clear" w:color="auto" w:fill="FFFFFF"/>
-          <w:lang w:val="vi-VN"/>
-        </w:rPr>
-        <w:t>thực hiện different backup thì full backup phải đư</w:t>
-      </w:r>
-      <w:r>
-        <w:rPr>
-          <w:rFonts w:ascii="Open Sans" w:hAnsi="Open Sans"/>
-          <w:color w:val="222222"/>
-          <w:shd w:val="clear" w:color="auto" w:fill="FFFFFF"/>
-          <w:lang w:val="vi-VN"/>
-        </w:rPr>
-        <w:t xml:space="preserve">ợc thực hiện trước. </w:t>
-      </w:r>
-      <w:r>
-        <w:rPr>
-          <w:rFonts w:ascii="Open Sans" w:hAnsi="Open Sans"/>
-          <w:color w:val="222222"/>
-          <w:shd w:val="clear" w:color="auto" w:fill="FFFFFF"/>
-        </w:rPr>
-        <w:sym w:font="Wingdings" w:char="F0E0"/>
-      </w:r>
-      <w:r>
-        <w:rPr>
-          <w:rFonts w:ascii="Open Sans" w:hAnsi="Open Sans"/>
-          <w:color w:val="222222"/>
-          <w:shd w:val="clear" w:color="auto" w:fill="FFFFFF"/>
-          <w:lang w:val="vi-VN"/>
-        </w:rPr>
-        <w:t xml:space="preserve"> S</w:t>
-      </w:r>
-      <w:r>
-        <w:rPr>
-          <w:rFonts w:ascii="Open Sans" w:hAnsi="Open Sans"/>
-          <w:color w:val="222222"/>
-          <w:shd w:val="clear" w:color="auto" w:fill="FFFFFF"/>
-          <w:lang w:val="vi-VN"/>
-        </w:rPr>
-        <w:t>ử dụng loại backup này sẽ tiết kiệm được thời gian backup dữ liệu.</w:t>
+        </w:rPr>
+        <w:t>Diff backup</w:t>
       </w:r>
     </w:p>
     <w:p>
@@ -12723,7 +12936,7 @@
           <w:lang w:eastAsia="zh-CN"/>
         </w:rPr>
         <w:drawing>
-          <wp:inline distT="0" distB="0" distL="0" distR="0" wp14:anchorId="295A0E4A" wp14:editId="6B3C3139">
+          <wp:inline distT="0" distB="0" distL="0" distR="0" wp14:anchorId="32F03749" wp14:editId="3E8E80D9">
             <wp:extent cx="5760720" cy="1376680"/>
             <wp:effectExtent l="0" t="0" r="0" b="0"/>
             <wp:docPr id="17" name="Picture 17"/>
@@ -12767,51 +12980,11 @@
     </w:p>
     <w:p>
       <w:pPr>
-        <w:pStyle w:val="Heading3"/>
-        <w:numPr>
-          <w:ilvl w:val="0"/>
-          <w:numId w:val="28"/>
-        </w:numPr>
-        <w:ind w:left="284" w:firstLine="0"/>
-        <w:rPr>
-          <w:lang w:val="vi-VN"/>
-        </w:rPr>
-      </w:pPr>
-      <w:bookmarkStart w:id="62" w:name="_Toc89288737"/>
-      <w:r>
-        <w:t xml:space="preserve">Transaction </w:t>
-      </w:r>
-      <w:r>
-        <w:rPr>
-          <w:lang w:val="vi-VN"/>
-        </w:rPr>
-        <w:t>l</w:t>
-      </w:r>
-      <w:r>
-        <w:rPr>
-          <w:lang w:val="vi-VN"/>
-        </w:rPr>
-        <w:t>og</w:t>
-      </w:r>
-      <w:r>
-        <w:t>s</w:t>
-      </w:r>
-      <w:r>
-        <w:rPr>
-          <w:lang w:val="vi-VN"/>
-        </w:rPr>
-        <w:t xml:space="preserve"> backup</w:t>
-      </w:r>
-      <w:bookmarkEnd w:id="62"/>
-    </w:p>
-    <w:p>
-      <w:pPr>
         <w:ind w:firstLine="0"/>
         <w:rPr>
           <w:rFonts w:ascii="Open Sans" w:hAnsi="Open Sans"/>
           <w:color w:val="222222"/>
           <w:shd w:val="clear" w:color="auto" w:fill="FFFFFF"/>
-          <w:lang w:val="vi-VN"/>
         </w:rPr>
       </w:pPr>
       <w:r>
@@ -12819,109 +12992,17 @@
           <w:rFonts w:ascii="Open Sans" w:hAnsi="Open Sans"/>
           <w:color w:val="222222"/>
           <w:shd w:val="clear" w:color="auto" w:fill="FFFFFF"/>
-          <w:lang w:val="vi-VN"/>
-        </w:rPr>
-        <w:t xml:space="preserve">Loại </w:t>
-      </w:r>
-      <w:r>
+        </w:rPr>
+        <w:t>Transaction logs backup</w:t>
+      </w:r>
+    </w:p>
+    <w:p>
+      <w:pPr>
+        <w:ind w:firstLine="0"/>
         <w:rPr>
           <w:rFonts w:ascii="Open Sans" w:hAnsi="Open Sans"/>
           <w:color w:val="222222"/>
           <w:shd w:val="clear" w:color="auto" w:fill="FFFFFF"/>
-          <w:lang w:val="vi-VN"/>
-        </w:rPr>
-        <w:t>backup</w:t>
-      </w:r>
-      <w:r>
-        <w:rPr>
-          <w:rFonts w:ascii="Open Sans" w:hAnsi="Open Sans"/>
-          <w:color w:val="222222"/>
-          <w:shd w:val="clear" w:color="auto" w:fill="FFFFFF"/>
-          <w:lang w:val="vi-VN"/>
-        </w:rPr>
-        <w:t xml:space="preserve"> này sẽ </w:t>
-      </w:r>
-      <w:r>
-        <w:rPr>
-          <w:rFonts w:ascii="Open Sans" w:hAnsi="Open Sans"/>
-          <w:color w:val="222222"/>
-          <w:shd w:val="clear" w:color="auto" w:fill="FFFFFF"/>
-          <w:lang w:val="vi-VN"/>
-        </w:rPr>
-        <w:t>backup các transaction log kể từ lần full backup sau cùng hoặc log backup sau cùng</w:t>
-      </w:r>
-      <w:r>
-        <w:rPr>
-          <w:rFonts w:ascii="Open Sans" w:hAnsi="Open Sans"/>
-          <w:color w:val="222222"/>
-          <w:shd w:val="clear" w:color="auto" w:fill="FFFFFF"/>
-          <w:lang w:val="vi-VN"/>
-        </w:rPr>
-        <w:t>.</w:t>
-      </w:r>
-      <w:r>
-        <w:rPr>
-          <w:rFonts w:ascii="Open Sans" w:hAnsi="Open Sans"/>
-          <w:color w:val="222222"/>
-          <w:shd w:val="clear" w:color="auto" w:fill="FFFFFF"/>
-          <w:lang w:val="vi-VN"/>
-        </w:rPr>
-        <w:t xml:space="preserve"> </w:t>
-      </w:r>
-      <w:r>
-        <w:rPr>
-          <w:rFonts w:ascii="Open Sans" w:hAnsi="Open Sans"/>
-          <w:color w:val="222222"/>
-          <w:shd w:val="clear" w:color="auto" w:fill="FFFFFF"/>
-          <w:lang w:val="vi-VN"/>
-        </w:rPr>
-        <w:t xml:space="preserve">Nó cho phép phục hồi CSDL về một </w:t>
-      </w:r>
-      <w:r>
-        <w:rPr>
-          <w:rFonts w:ascii="Open Sans" w:hAnsi="Open Sans"/>
-          <w:color w:val="222222"/>
-          <w:shd w:val="clear" w:color="auto" w:fill="FFFFFF"/>
-          <w:lang w:val="vi-VN"/>
-        </w:rPr>
-        <w:t>thời điểm bất kỳ trong quá khứ</w:t>
-      </w:r>
-      <w:r>
-        <w:rPr>
-          <w:rFonts w:ascii="Open Sans" w:hAnsi="Open Sans"/>
-          <w:color w:val="222222"/>
-          <w:shd w:val="clear" w:color="auto" w:fill="FFFFFF"/>
-          <w:lang w:val="vi-VN"/>
-        </w:rPr>
-        <w:t xml:space="preserve"> ví dụ như mỗi gi</w:t>
-      </w:r>
-      <w:r>
-        <w:rPr>
-          <w:rFonts w:ascii="Open Sans" w:hAnsi="Open Sans"/>
-          <w:color w:val="222222"/>
-          <w:shd w:val="clear" w:color="auto" w:fill="FFFFFF"/>
-          <w:lang w:val="vi-VN"/>
-        </w:rPr>
-        <w:t>ờ</w:t>
-      </w:r>
-      <w:r>
-        <w:rPr>
-          <w:rFonts w:ascii="Open Sans" w:hAnsi="Open Sans"/>
-          <w:color w:val="222222"/>
-          <w:shd w:val="clear" w:color="auto" w:fill="FFFFFF"/>
-          <w:lang w:val="vi-VN"/>
-        </w:rPr>
-        <w:t xml:space="preserve"> trong ngày.</w:t>
-      </w:r>
-    </w:p>
-    <w:p>
-      <w:pPr>
-        <w:ind w:firstLine="0"/>
-        <w:rPr>
-          <w:rFonts w:ascii="Open Sans" w:hAnsi="Open Sans"/>
-          <w:color w:val="222222"/>
-          <w:shd w:val="clear" w:color="auto" w:fill="FFFFFF"/>
-          <w:lang w:val="vi-VN"/>
         </w:rPr>
       </w:pPr>
       <w:r>
@@ -12930,7 +13011,7 @@
           <w:lang w:eastAsia="zh-CN"/>
         </w:rPr>
         <w:drawing>
-          <wp:inline distT="0" distB="0" distL="0" distR="0" wp14:anchorId="38E73B12" wp14:editId="55C152C8">
+          <wp:inline distT="0" distB="0" distL="0" distR="0" wp14:anchorId="1730472F" wp14:editId="3216B229">
             <wp:extent cx="5760720" cy="1276350"/>
             <wp:effectExtent l="0" t="0" r="0" b="0"/>
             <wp:docPr id="25" name="Picture 25"/>
@@ -12980,7 +13061,6 @@
           <w:rFonts w:ascii="Open Sans" w:hAnsi="Open Sans"/>
           <w:color w:val="222222"/>
           <w:shd w:val="clear" w:color="auto" w:fill="FFFFFF"/>
-          <w:lang w:val="vi-VN"/>
         </w:rPr>
       </w:pPr>
       <w:r>
@@ -12992,7 +13072,7 @@
           <w:lang w:eastAsia="zh-CN"/>
         </w:rPr>
         <w:drawing>
-          <wp:inline distT="0" distB="0" distL="0" distR="0" wp14:anchorId="424B10FA" wp14:editId="4C222CAB">
+          <wp:inline distT="0" distB="0" distL="0" distR="0" wp14:anchorId="41F7001E" wp14:editId="647A93E6">
             <wp:extent cx="5760720" cy="429895"/>
             <wp:effectExtent l="0" t="0" r="0" b="8255"/>
             <wp:docPr id="14" name="Picture 14"/>
@@ -13048,7 +13128,6 @@
           <w:rFonts w:ascii="Open Sans" w:hAnsi="Open Sans"/>
           <w:color w:val="222222"/>
           <w:shd w:val="clear" w:color="auto" w:fill="FFFFFF"/>
-          <w:lang w:val="vi-VN"/>
         </w:rPr>
       </w:pPr>
       <w:r>
@@ -13057,7 +13136,7 @@
           <w:lang w:eastAsia="zh-CN"/>
         </w:rPr>
         <w:drawing>
-          <wp:inline distT="0" distB="0" distL="0" distR="0" wp14:anchorId="526BAA3E" wp14:editId="2FAE7DFE">
+          <wp:inline distT="0" distB="0" distL="0" distR="0" wp14:anchorId="4B5D119F" wp14:editId="6CB9D000">
             <wp:extent cx="5760720" cy="425450"/>
             <wp:effectExtent l="0" t="0" r="0" b="0"/>
             <wp:docPr id="27" name="Picture 27"/>
@@ -13250,6 +13329,7 @@
     <w:p>
       <w:pPr>
         <w:ind w:firstLine="0"/>
+        <w:jc w:val="center"/>
         <w:rPr>
           <w:rFonts w:ascii="Open Sans" w:hAnsi="Open Sans"/>
           <w:color w:val="222222"/>
@@ -13258,82 +13338,14 @@
       </w:pPr>
       <w:r>
         <w:rPr>
-          <w:rFonts w:ascii="Open Sans" w:hAnsi="Open Sans"/>
-          <w:color w:val="222222"/>
-          <w:shd w:val="clear" w:color="auto" w:fill="FFFFFF"/>
-        </w:rPr>
-        <w:t>Diff backup một tuần hai lần vào thứ 4</w:t>
-      </w:r>
-      <w:r>
-        <w:rPr>
-          <w:rFonts w:ascii="Open Sans" w:hAnsi="Open Sans"/>
-          <w:color w:val="222222"/>
-          <w:shd w:val="clear" w:color="auto" w:fill="FFFFFF"/>
-        </w:rPr>
-        <w:t xml:space="preserve"> và thứ 7 lúc 12:00 AM</w:t>
-      </w:r>
-    </w:p>
-    <w:p>
-      <w:pPr>
-        <w:ind w:firstLine="0"/>
-        <w:rPr>
-          <w:rFonts w:ascii="Open Sans" w:hAnsi="Open Sans"/>
-          <w:color w:val="222222"/>
-          <w:shd w:val="clear" w:color="auto" w:fill="FFFFFF"/>
-        </w:rPr>
-      </w:pPr>
-      <w:r>
-        <w:rPr>
-          <w:rFonts w:ascii="Open Sans" w:hAnsi="Open Sans"/>
-          <w:color w:val="222222"/>
-          <w:shd w:val="clear" w:color="auto" w:fill="FFFFFF"/>
-        </w:rPr>
-        <w:t>Transaction logs backu</w:t>
-      </w:r>
-      <w:r>
-        <w:rPr>
-          <w:rFonts w:ascii="Open Sans" w:hAnsi="Open Sans"/>
-          <w:color w:val="222222"/>
-          <w:shd w:val="clear" w:color="auto" w:fill="FFFFFF"/>
-        </w:rPr>
-        <w:t xml:space="preserve">p mỗi ngày </w:t>
-      </w:r>
-      <w:r>
-        <w:rPr>
-          <w:rFonts w:ascii="Open Sans" w:hAnsi="Open Sans"/>
-          <w:color w:val="222222"/>
-          <w:shd w:val="clear" w:color="auto" w:fill="FFFFFF"/>
-        </w:rPr>
-        <w:t>một lần cách nhau 3</w:t>
-      </w:r>
-      <w:r>
-        <w:rPr>
-          <w:rFonts w:ascii="Open Sans" w:hAnsi="Open Sans"/>
-          <w:color w:val="222222"/>
-          <w:shd w:val="clear" w:color="auto" w:fill="FFFFFF"/>
-        </w:rPr>
-        <w:t>h đồng hồ</w:t>
-      </w:r>
-    </w:p>
-    <w:p>
-      <w:pPr>
-        <w:ind w:firstLine="0"/>
-        <w:rPr>
-          <w:rFonts w:ascii="Open Sans" w:hAnsi="Open Sans"/>
-          <w:color w:val="222222"/>
-          <w:shd w:val="clear" w:color="auto" w:fill="FFFFFF"/>
-        </w:rPr>
-      </w:pPr>
-      <w:r>
-        <w:rPr>
           <w:noProof/>
           <w:lang w:eastAsia="zh-CN"/>
         </w:rPr>
         <w:drawing>
-          <wp:inline distT="0" distB="0" distL="0" distR="0" wp14:anchorId="319336BB" wp14:editId="358B33C0">
-            <wp:extent cx="5760720" cy="1374775"/>
-            <wp:effectExtent l="0" t="0" r="0" b="0"/>
-            <wp:docPr id="54" name="Picture 54"/>
+          <wp:inline distT="0" distB="0" distL="0" distR="0" wp14:anchorId="3E943F78" wp14:editId="0298C56D">
+            <wp:extent cx="4513207" cy="3960000"/>
+            <wp:effectExtent l="0" t="0" r="1905" b="2540"/>
+            <wp:docPr id="7" name="Picture 7"/>
             <wp:cNvGraphicFramePr>
               <a:graphicFrameLocks xmlns:a="http://schemas.openxmlformats.org/drawingml/2006/main" noChangeAspect="1"/>
             </wp:cNvGraphicFramePr>
@@ -13353,7 +13365,7 @@
                   <pic:spPr>
                     <a:xfrm>
                       <a:off x="0" y="0"/>
-                      <a:ext cx="5760720" cy="1374775"/>
+                      <a:ext cx="4513207" cy="3960000"/>
                     </a:xfrm>
                     <a:prstGeom prst="rect">
                       <a:avLst/>
@@ -13375,25 +13387,263 @@
           <w:shd w:val="clear" w:color="auto" w:fill="FFFFFF"/>
         </w:rPr>
       </w:pPr>
-      <w:bookmarkStart w:id="63" w:name="_GoBack"/>
+      <w:r>
+        <w:rPr>
+          <w:rFonts w:ascii="Open Sans" w:hAnsi="Open Sans"/>
+          <w:color w:val="222222"/>
+          <w:shd w:val="clear" w:color="auto" w:fill="FFFFFF"/>
+        </w:rPr>
+        <w:t>Diff backup một tuần hai lần vào thứ 4</w:t>
+      </w:r>
+      <w:r>
+        <w:rPr>
+          <w:rFonts w:ascii="Open Sans" w:hAnsi="Open Sans"/>
+          <w:color w:val="222222"/>
+          <w:shd w:val="clear" w:color="auto" w:fill="FFFFFF"/>
+        </w:rPr>
+        <w:t xml:space="preserve"> và thứ 7 lúc 12:00 AM</w:t>
+      </w:r>
+    </w:p>
+    <w:p>
+      <w:pPr>
+        <w:ind w:firstLine="0"/>
+        <w:jc w:val="center"/>
+        <w:rPr>
+          <w:rFonts w:ascii="Open Sans" w:hAnsi="Open Sans"/>
+          <w:color w:val="222222"/>
+          <w:shd w:val="clear" w:color="auto" w:fill="FFFFFF"/>
+        </w:rPr>
+      </w:pPr>
+      <w:r>
+        <w:rPr>
+          <w:noProof/>
+          <w:lang w:eastAsia="zh-CN"/>
+        </w:rPr>
+        <w:lastRenderedPageBreak/>
+        <w:drawing>
+          <wp:inline distT="0" distB="0" distL="0" distR="0" wp14:anchorId="48718D6A" wp14:editId="6EAF6400">
+            <wp:extent cx="4469410" cy="3960000"/>
+            <wp:effectExtent l="0" t="0" r="7620" b="2540"/>
+            <wp:docPr id="43" name="Picture 43"/>
+            <wp:cNvGraphicFramePr>
+              <a:graphicFrameLocks xmlns:a="http://schemas.openxmlformats.org/drawingml/2006/main" noChangeAspect="1"/>
+            </wp:cNvGraphicFramePr>
+            <a:graphic xmlns:a="http://schemas.openxmlformats.org/drawingml/2006/main">
+              <a:graphicData uri="http://schemas.openxmlformats.org/drawingml/2006/picture">
+                <pic:pic xmlns:pic="http://schemas.openxmlformats.org/drawingml/2006/picture">
+                  <pic:nvPicPr>
+                    <pic:cNvPr id="1" name=""/>
+                    <pic:cNvPicPr/>
+                  </pic:nvPicPr>
+                  <pic:blipFill>
+                    <a:blip r:embed="rId50"/>
+                    <a:stretch>
+                      <a:fillRect/>
+                    </a:stretch>
+                  </pic:blipFill>
+                  <pic:spPr>
+                    <a:xfrm>
+                      <a:off x="0" y="0"/>
+                      <a:ext cx="4469410" cy="3960000"/>
+                    </a:xfrm>
+                    <a:prstGeom prst="rect">
+                      <a:avLst/>
+                    </a:prstGeom>
+                  </pic:spPr>
+                </pic:pic>
+              </a:graphicData>
+            </a:graphic>
+          </wp:inline>
+        </w:drawing>
+      </w:r>
+    </w:p>
+    <w:p>
+      <w:pPr>
+        <w:ind w:firstLine="0"/>
+        <w:rPr>
+          <w:rFonts w:ascii="Open Sans" w:hAnsi="Open Sans"/>
+          <w:color w:val="222222"/>
+          <w:shd w:val="clear" w:color="auto" w:fill="FFFFFF"/>
+        </w:rPr>
+      </w:pPr>
+      <w:r>
+        <w:rPr>
+          <w:rFonts w:ascii="Open Sans" w:hAnsi="Open Sans"/>
+          <w:color w:val="222222"/>
+          <w:shd w:val="clear" w:color="auto" w:fill="FFFFFF"/>
+        </w:rPr>
+        <w:t>Transaction logs backu</w:t>
+      </w:r>
+      <w:r>
+        <w:rPr>
+          <w:rFonts w:ascii="Open Sans" w:hAnsi="Open Sans"/>
+          <w:color w:val="222222"/>
+          <w:shd w:val="clear" w:color="auto" w:fill="FFFFFF"/>
+        </w:rPr>
+        <w:t xml:space="preserve">p mỗi ngày </w:t>
+      </w:r>
+      <w:r>
+        <w:rPr>
+          <w:rFonts w:ascii="Open Sans" w:hAnsi="Open Sans"/>
+          <w:color w:val="222222"/>
+          <w:shd w:val="clear" w:color="auto" w:fill="FFFFFF"/>
+        </w:rPr>
+        <w:t>một lần cách nhau 4</w:t>
+      </w:r>
+      <w:r>
+        <w:rPr>
+          <w:rFonts w:ascii="Open Sans" w:hAnsi="Open Sans"/>
+          <w:color w:val="222222"/>
+          <w:shd w:val="clear" w:color="auto" w:fill="FFFFFF"/>
+        </w:rPr>
+        <w:t>h đồng hồ</w:t>
+      </w:r>
+    </w:p>
+    <w:p>
+      <w:pPr>
+        <w:ind w:firstLine="0"/>
+        <w:jc w:val="center"/>
+        <w:rPr>
+          <w:rFonts w:ascii="Open Sans" w:hAnsi="Open Sans"/>
+          <w:color w:val="222222"/>
+          <w:shd w:val="clear" w:color="auto" w:fill="FFFFFF"/>
+        </w:rPr>
+      </w:pPr>
+      <w:r>
+        <w:rPr>
+          <w:noProof/>
+          <w:lang w:eastAsia="zh-CN"/>
+        </w:rPr>
+        <w:drawing>
+          <wp:inline distT="0" distB="0" distL="0" distR="0" wp14:anchorId="1EDD0F59" wp14:editId="554DD553">
+            <wp:extent cx="4510939" cy="3960000"/>
+            <wp:effectExtent l="0" t="0" r="4445" b="2540"/>
+            <wp:docPr id="49" name="Picture 49"/>
+            <wp:cNvGraphicFramePr>
+              <a:graphicFrameLocks xmlns:a="http://schemas.openxmlformats.org/drawingml/2006/main" noChangeAspect="1"/>
+            </wp:cNvGraphicFramePr>
+            <a:graphic xmlns:a="http://schemas.openxmlformats.org/drawingml/2006/main">
+              <a:graphicData uri="http://schemas.openxmlformats.org/drawingml/2006/picture">
+                <pic:pic xmlns:pic="http://schemas.openxmlformats.org/drawingml/2006/picture">
+                  <pic:nvPicPr>
+                    <pic:cNvPr id="1" name=""/>
+                    <pic:cNvPicPr/>
+                  </pic:nvPicPr>
+                  <pic:blipFill>
+                    <a:blip r:embed="rId51"/>
+                    <a:stretch>
+                      <a:fillRect/>
+                    </a:stretch>
+                  </pic:blipFill>
+                  <pic:spPr>
+                    <a:xfrm>
+                      <a:off x="0" y="0"/>
+                      <a:ext cx="4510939" cy="3960000"/>
+                    </a:xfrm>
+                    <a:prstGeom prst="rect">
+                      <a:avLst/>
+                    </a:prstGeom>
+                  </pic:spPr>
+                </pic:pic>
+              </a:graphicData>
+            </a:graphic>
+          </wp:inline>
+        </w:drawing>
+      </w:r>
+    </w:p>
+    <w:p>
+      <w:pPr>
+        <w:ind w:firstLine="0"/>
+        <w:rPr>
+          <w:rFonts w:ascii="Open Sans" w:hAnsi="Open Sans"/>
+          <w:color w:val="222222"/>
+          <w:shd w:val="clear" w:color="auto" w:fill="FFFFFF"/>
+        </w:rPr>
+      </w:pPr>
+      <w:r>
+        <w:rPr>
+          <w:rFonts w:ascii="Open Sans" w:hAnsi="Open Sans"/>
+          <w:color w:val="222222"/>
+          <w:shd w:val="clear" w:color="auto" w:fill="FFFFFF"/>
+        </w:rPr>
+        <w:sym w:font="Wingdings" w:char="F0E0"/>
+      </w:r>
+      <w:r>
+        <w:rPr>
+          <w:rFonts w:ascii="Open Sans" w:hAnsi="Open Sans"/>
+          <w:color w:val="222222"/>
+          <w:shd w:val="clear" w:color="auto" w:fill="FFFFFF"/>
+        </w:rPr>
+        <w:t xml:space="preserve"> Các file nằm trong đường dẫn sau khi backup thành công:</w:t>
+      </w:r>
+    </w:p>
+    <w:p>
+      <w:pPr>
+        <w:ind w:firstLine="0"/>
+        <w:rPr>
+          <w:rFonts w:ascii="Open Sans" w:hAnsi="Open Sans"/>
+          <w:color w:val="222222"/>
+          <w:shd w:val="clear" w:color="auto" w:fill="FFFFFF"/>
+        </w:rPr>
+      </w:pPr>
+      <w:r>
+        <w:rPr>
+          <w:noProof/>
+          <w:lang w:eastAsia="zh-CN"/>
+        </w:rPr>
+        <w:lastRenderedPageBreak/>
+        <w:drawing>
+          <wp:inline distT="0" distB="0" distL="0" distR="0" wp14:anchorId="7974BD61" wp14:editId="54B264D5">
+            <wp:extent cx="5760720" cy="939800"/>
+            <wp:effectExtent l="0" t="0" r="0" b="0"/>
+            <wp:docPr id="6" name="Picture 6"/>
+            <wp:cNvGraphicFramePr>
+              <a:graphicFrameLocks xmlns:a="http://schemas.openxmlformats.org/drawingml/2006/main" noChangeAspect="1"/>
+            </wp:cNvGraphicFramePr>
+            <a:graphic xmlns:a="http://schemas.openxmlformats.org/drawingml/2006/main">
+              <a:graphicData uri="http://schemas.openxmlformats.org/drawingml/2006/picture">
+                <pic:pic xmlns:pic="http://schemas.openxmlformats.org/drawingml/2006/picture">
+                  <pic:nvPicPr>
+                    <pic:cNvPr id="1" name=""/>
+                    <pic:cNvPicPr/>
+                  </pic:nvPicPr>
+                  <pic:blipFill>
+                    <a:blip r:embed="rId52"/>
+                    <a:stretch>
+                      <a:fillRect/>
+                    </a:stretch>
+                  </pic:blipFill>
+                  <pic:spPr>
+                    <a:xfrm>
+                      <a:off x="0" y="0"/>
+                      <a:ext cx="5760720" cy="939800"/>
+                    </a:xfrm>
+                    <a:prstGeom prst="rect">
+                      <a:avLst/>
+                    </a:prstGeom>
+                  </pic:spPr>
+                </pic:pic>
+              </a:graphicData>
+            </a:graphic>
+          </wp:inline>
+        </w:drawing>
+      </w:r>
+    </w:p>
+    <w:p>
+      <w:pPr>
+        <w:pStyle w:val="Heading2"/>
+        <w:rPr>
+          <w:lang w:val="vi-VN"/>
+        </w:rPr>
+      </w:pPr>
+      <w:bookmarkStart w:id="63" w:name="_Toc89288738"/>
+      <w:r>
+        <w:rPr>
+          <w:lang w:val="vi-VN"/>
+        </w:rPr>
+        <w:t>Phát triển ứng dụng mang tên TESTDB – Sử dụng ngôn ngữ C#</w:t>
+      </w:r>
       <w:bookmarkEnd w:id="63"/>
-    </w:p>
-    <w:p>
-      <w:pPr>
-        <w:pStyle w:val="Heading2"/>
-        <w:rPr>
-          <w:lang w:val="vi-VN"/>
-        </w:rPr>
-      </w:pPr>
-      <w:bookmarkStart w:id="64" w:name="_Toc89288738"/>
-      <w:r>
-        <w:rPr>
-          <w:lang w:val="vi-VN"/>
-        </w:rPr>
-        <w:lastRenderedPageBreak/>
-        <w:t>Phát triển ứng dụng mang tên TESTDB – Sử dụng ngôn ngữ C#</w:t>
-      </w:r>
-      <w:bookmarkEnd w:id="64"/>
       <w:r>
         <w:rPr>
           <w:lang w:val="vi-VN"/>
@@ -13419,14 +13669,14 @@
         </w:rPr>
         <w:t xml:space="preserve"> </w:t>
       </w:r>
-      <w:bookmarkStart w:id="65" w:name="_Toc89288739"/>
+      <w:bookmarkStart w:id="64" w:name="_Toc89288739"/>
       <w:r>
         <w:rPr>
           <w:lang w:val="vi-VN"/>
         </w:rPr>
         <w:t>Form đăng nhập hệ thống</w:t>
       </w:r>
-      <w:bookmarkEnd w:id="65"/>
+      <w:bookmarkEnd w:id="64"/>
     </w:p>
     <w:p>
       <w:pPr>
@@ -13458,7 +13708,7 @@
                     <pic:cNvPicPr/>
                   </pic:nvPicPr>
                   <pic:blipFill>
-                    <a:blip r:embed="rId50">
+                    <a:blip r:embed="rId53">
                       <a:extLst>
                         <a:ext uri="{28A0092B-C50C-407E-A947-70E740481C1C}">
                           <a14:useLocalDpi xmlns:a14="http://schemas.microsoft.com/office/drawing/2010/main" val="0"/>
@@ -13492,7 +13742,7 @@
           <w:lang w:val="vi-VN"/>
         </w:rPr>
       </w:pPr>
-      <w:bookmarkStart w:id="66" w:name="_Toc89288755"/>
+      <w:bookmarkStart w:id="65" w:name="_Toc89288755"/>
       <w:r>
         <w:rPr>
           <w:lang w:val="vi-VN"/>
@@ -13536,7 +13786,7 @@
         </w:rPr>
         <w:t>đăng nhập hệ thống</w:t>
       </w:r>
-      <w:bookmarkEnd w:id="66"/>
+      <w:bookmarkEnd w:id="65"/>
     </w:p>
     <w:p>
       <w:pPr>
@@ -13613,6 +13863,7 @@
           <w:noProof/>
           <w:lang w:eastAsia="zh-CN"/>
         </w:rPr>
+        <w:lastRenderedPageBreak/>
         <w:drawing>
           <wp:inline distT="0" distB="0" distL="0" distR="0" wp14:anchorId="57655338" wp14:editId="158E5F49">
             <wp:extent cx="5054690" cy="2880000"/>
@@ -13629,7 +13880,7 @@
                     <pic:cNvPicPr/>
                   </pic:nvPicPr>
                   <pic:blipFill>
-                    <a:blip r:embed="rId51">
+                    <a:blip r:embed="rId54">
                       <a:extLst>
                         <a:ext uri="{28A0092B-C50C-407E-A947-70E740481C1C}">
                           <a14:useLocalDpi xmlns:a14="http://schemas.microsoft.com/office/drawing/2010/main" val="0"/>
@@ -13663,7 +13914,7 @@
           <w:lang w:val="vi-VN"/>
         </w:rPr>
       </w:pPr>
-      <w:bookmarkStart w:id="67" w:name="_Toc89288756"/>
+      <w:bookmarkStart w:id="66" w:name="_Toc89288756"/>
       <w:r>
         <w:t xml:space="preserve">Hình 6. </w:t>
       </w:r>
@@ -13678,7 +13929,7 @@
       <w:r>
         <w:t>: Form thông báo đăng nhập sai</w:t>
       </w:r>
-      <w:bookmarkEnd w:id="67"/>
+      <w:bookmarkEnd w:id="66"/>
     </w:p>
     <w:p>
       <w:pPr>
@@ -13692,15 +13943,14 @@
           <w:lang w:val="vi-VN"/>
         </w:rPr>
       </w:pPr>
-      <w:bookmarkStart w:id="68" w:name="_Toc89288740"/>
-      <w:r>
-        <w:rPr>
-          <w:lang w:val="vi-VN"/>
-        </w:rPr>
-        <w:lastRenderedPageBreak/>
+      <w:bookmarkStart w:id="67" w:name="_Toc89288740"/>
+      <w:r>
+        <w:rPr>
+          <w:lang w:val="vi-VN"/>
+        </w:rPr>
         <w:t>Giao diện form chính</w:t>
       </w:r>
-      <w:bookmarkEnd w:id="68"/>
+      <w:bookmarkEnd w:id="67"/>
     </w:p>
     <w:p>
       <w:pPr>
@@ -13728,7 +13978,7 @@
                     <pic:cNvPicPr/>
                   </pic:nvPicPr>
                   <pic:blipFill>
-                    <a:blip r:embed="rId52">
+                    <a:blip r:embed="rId55">
                       <a:extLst>
                         <a:ext uri="{28A0092B-C50C-407E-A947-70E740481C1C}">
                           <a14:useLocalDpi xmlns:a14="http://schemas.microsoft.com/office/drawing/2010/main" val="0"/>
@@ -13759,7 +14009,7 @@
       <w:pPr>
         <w:pStyle w:val="Caption"/>
       </w:pPr>
-      <w:bookmarkStart w:id="69" w:name="_Toc89288757"/>
+      <w:bookmarkStart w:id="68" w:name="_Toc89288757"/>
       <w:r>
         <w:t xml:space="preserve">Hình 6. </w:t>
       </w:r>
@@ -13774,7 +14024,7 @@
       <w:r>
         <w:t>: Form giao diện chính</w:t>
       </w:r>
-      <w:bookmarkEnd w:id="69"/>
+      <w:bookmarkEnd w:id="68"/>
     </w:p>
     <w:p>
       <w:pPr>
@@ -13844,6 +14094,7 @@
           <w:i/>
           <w:lang w:val="vi-VN"/>
         </w:rPr>
+        <w:lastRenderedPageBreak/>
         <w:t>Hàng hóa, Hóa đơn, Phiếu nhập, Khách hàng, Nhà cung cấp, Nhân viên.</w:t>
       </w:r>
       <w:r>
@@ -13885,14 +14136,14 @@
           <w:lang w:val="vi-VN"/>
         </w:rPr>
       </w:pPr>
-      <w:bookmarkStart w:id="70" w:name="_Toc89288741"/>
+      <w:bookmarkStart w:id="69" w:name="_Toc89288741"/>
       <w:r>
         <w:rPr>
           <w:lang w:val="vi-VN"/>
         </w:rPr>
         <w:t>Quản lý Hàng hóa</w:t>
       </w:r>
-      <w:bookmarkEnd w:id="70"/>
+      <w:bookmarkEnd w:id="69"/>
     </w:p>
     <w:p>
       <w:pPr>
@@ -13987,7 +14238,6 @@
           <w:noProof/>
           <w:lang w:eastAsia="zh-CN"/>
         </w:rPr>
-        <w:lastRenderedPageBreak/>
         <w:drawing>
           <wp:inline distT="0" distB="0" distL="0" distR="0" wp14:anchorId="78F52E22" wp14:editId="31AA0D13">
             <wp:extent cx="5760720" cy="2613025"/>
@@ -14004,7 +14254,7 @@
                     <pic:cNvPicPr/>
                   </pic:nvPicPr>
                   <pic:blipFill>
-                    <a:blip r:embed="rId53">
+                    <a:blip r:embed="rId56">
                       <a:extLst>
                         <a:ext uri="{28A0092B-C50C-407E-A947-70E740481C1C}">
                           <a14:useLocalDpi xmlns:a14="http://schemas.microsoft.com/office/drawing/2010/main" val="0"/>
@@ -14035,7 +14285,7 @@
       <w:pPr>
         <w:pStyle w:val="Caption"/>
       </w:pPr>
-      <w:bookmarkStart w:id="71" w:name="_Toc89288758"/>
+      <w:bookmarkStart w:id="70" w:name="_Toc89288758"/>
       <w:r>
         <w:t xml:space="preserve">Hình 6. </w:t>
       </w:r>
@@ -14050,7 +14300,7 @@
       <w:r>
         <w:t>: Form thông tin hàng và loại hàng</w:t>
       </w:r>
-      <w:bookmarkEnd w:id="71"/>
+      <w:bookmarkEnd w:id="70"/>
     </w:p>
     <w:p>
       <w:pPr>
@@ -14292,6 +14542,7 @@
           <w:b/>
           <w:lang w:val="vi-VN"/>
         </w:rPr>
+        <w:lastRenderedPageBreak/>
         <w:t>Button Xóa</w:t>
       </w:r>
       <w:r>
@@ -14360,14 +14611,7 @@
         <w:rPr>
           <w:lang w:val="vi-VN"/>
         </w:rPr>
-        <w:t xml:space="preserve"> Thông tin của hàng hóa sẽ hiển thị ở các textbox. Tiến hành việc sửa bằng cách nhập lại dữ liệu cần sửa </w:t>
-      </w:r>
-      <w:r>
-        <w:rPr>
-          <w:lang w:val="vi-VN"/>
-        </w:rPr>
-        <w:lastRenderedPageBreak/>
-        <w:t xml:space="preserve">vào các ô tương ứng rồi nhấn vào nút </w:t>
+        <w:t xml:space="preserve"> Thông tin của hàng hóa sẽ hiển thị ở các textbox. Tiến hành việc sửa bằng cách nhập lại dữ liệu cần sửa vào các ô tương ứng rồi nhấn vào nút </w:t>
       </w:r>
       <w:r>
         <w:rPr>
@@ -14547,14 +14791,14 @@
           <w:lang w:val="vi-VN"/>
         </w:rPr>
       </w:pPr>
-      <w:bookmarkStart w:id="72" w:name="_Toc89288742"/>
+      <w:bookmarkStart w:id="71" w:name="_Toc89288742"/>
       <w:r>
         <w:rPr>
           <w:lang w:val="vi-VN"/>
         </w:rPr>
         <w:t>Quản lý Hóa đơn</w:t>
       </w:r>
-      <w:bookmarkEnd w:id="72"/>
+      <w:bookmarkEnd w:id="71"/>
     </w:p>
     <w:p>
       <w:pPr>
@@ -14647,7 +14891,7 @@
                     <pic:cNvPicPr/>
                   </pic:nvPicPr>
                   <pic:blipFill>
-                    <a:blip r:embed="rId54">
+                    <a:blip r:embed="rId57">
                       <a:extLst>
                         <a:ext uri="{28A0092B-C50C-407E-A947-70E740481C1C}">
                           <a14:useLocalDpi xmlns:a14="http://schemas.microsoft.com/office/drawing/2010/main" val="0"/>
@@ -14678,7 +14922,7 @@
       <w:pPr>
         <w:pStyle w:val="Caption"/>
       </w:pPr>
-      <w:bookmarkStart w:id="73" w:name="_Toc89288759"/>
+      <w:bookmarkStart w:id="72" w:name="_Toc89288759"/>
       <w:r>
         <w:t xml:space="preserve">Hình 6. </w:t>
       </w:r>
@@ -14693,7 +14937,7 @@
       <w:r>
         <w:t>: Form thông tin Hóa đơn và chi tiết hóa đơn</w:t>
       </w:r>
-      <w:bookmarkEnd w:id="73"/>
+      <w:bookmarkEnd w:id="72"/>
     </w:p>
     <w:p>
       <w:pPr>
@@ -14726,6 +14970,7 @@
           <w:b/>
           <w:lang w:val="vi-VN"/>
         </w:rPr>
+        <w:lastRenderedPageBreak/>
         <w:t>Các textboox</w:t>
       </w:r>
       <w:r>
@@ -14832,7 +15077,6 @@
           <w:b/>
           <w:lang w:val="vi-VN"/>
         </w:rPr>
-        <w:lastRenderedPageBreak/>
         <w:t>DateTimePicket</w:t>
       </w:r>
       <w:r>
@@ -15147,14 +15391,14 @@
           <w:lang w:val="vi-VN"/>
         </w:rPr>
       </w:pPr>
-      <w:bookmarkStart w:id="74" w:name="_Toc89288743"/>
+      <w:bookmarkStart w:id="73" w:name="_Toc89288743"/>
       <w:r>
         <w:rPr>
           <w:lang w:val="vi-VN"/>
         </w:rPr>
         <w:t>Quản lý Phiếu nhập</w:t>
       </w:r>
-      <w:bookmarkEnd w:id="74"/>
+      <w:bookmarkEnd w:id="73"/>
     </w:p>
     <w:p>
       <w:pPr>
@@ -15274,7 +15518,7 @@
                     <pic:cNvPicPr/>
                   </pic:nvPicPr>
                   <pic:blipFill>
-                    <a:blip r:embed="rId55">
+                    <a:blip r:embed="rId58">
                       <a:extLst>
                         <a:ext uri="{28A0092B-C50C-407E-A947-70E740481C1C}">
                           <a14:useLocalDpi xmlns:a14="http://schemas.microsoft.com/office/drawing/2010/main" val="0"/>
@@ -15305,7 +15549,7 @@
       <w:pPr>
         <w:pStyle w:val="Caption"/>
       </w:pPr>
-      <w:bookmarkStart w:id="75" w:name="_Toc89288760"/>
+      <w:bookmarkStart w:id="74" w:name="_Toc89288760"/>
       <w:r>
         <w:t xml:space="preserve">Hình 6. </w:t>
       </w:r>
@@ -15320,7 +15564,7 @@
       <w:r>
         <w:t>: Form thông tin phiếu nhập và chi tiết tiết phiếu nhập</w:t>
       </w:r>
-      <w:bookmarkEnd w:id="75"/>
+      <w:bookmarkEnd w:id="74"/>
     </w:p>
     <w:p>
       <w:pPr>
@@ -15372,14 +15616,14 @@
           <w:lang w:val="vi-VN"/>
         </w:rPr>
       </w:pPr>
-      <w:bookmarkStart w:id="76" w:name="_Toc89288744"/>
+      <w:bookmarkStart w:id="75" w:name="_Toc89288744"/>
       <w:r>
         <w:rPr>
           <w:lang w:val="vi-VN"/>
         </w:rPr>
         <w:t>Quản lý Khách hàng</w:t>
       </w:r>
-      <w:bookmarkEnd w:id="76"/>
+      <w:bookmarkEnd w:id="75"/>
     </w:p>
     <w:p>
       <w:pPr>
@@ -15485,7 +15729,7 @@
                     <pic:cNvPicPr/>
                   </pic:nvPicPr>
                   <pic:blipFill rotWithShape="1">
-                    <a:blip r:embed="rId56">
+                    <a:blip r:embed="rId59">
                       <a:extLst>
                         <a:ext uri="{28A0092B-C50C-407E-A947-70E740481C1C}">
                           <a14:useLocalDpi xmlns:a14="http://schemas.microsoft.com/office/drawing/2010/main" val="0"/>
@@ -15523,7 +15767,7 @@
       <w:pPr>
         <w:pStyle w:val="Caption"/>
       </w:pPr>
-      <w:bookmarkStart w:id="77" w:name="_Toc89288761"/>
+      <w:bookmarkStart w:id="76" w:name="_Toc89288761"/>
       <w:r>
         <w:t xml:space="preserve">Hình 6. </w:t>
       </w:r>
@@ -15538,7 +15782,7 @@
       <w:r>
         <w:t>: Form thông tin Khách hàng</w:t>
       </w:r>
-      <w:bookmarkEnd w:id="77"/>
+      <w:bookmarkEnd w:id="76"/>
     </w:p>
     <w:p>
       <w:pPr>
@@ -15910,14 +16154,14 @@
           <w:lang w:val="vi-VN"/>
         </w:rPr>
       </w:pPr>
-      <w:bookmarkStart w:id="78" w:name="_Toc89288745"/>
+      <w:bookmarkStart w:id="77" w:name="_Toc89288745"/>
       <w:r>
         <w:rPr>
           <w:lang w:val="vi-VN"/>
         </w:rPr>
         <w:t>Quản lý Nhà cung cấp</w:t>
       </w:r>
-      <w:bookmarkEnd w:id="78"/>
+      <w:bookmarkEnd w:id="77"/>
     </w:p>
     <w:p>
       <w:pPr>
@@ -16063,7 +16307,7 @@
                     <pic:cNvPicPr/>
                   </pic:nvPicPr>
                   <pic:blipFill rotWithShape="1">
-                    <a:blip r:embed="rId57">
+                    <a:blip r:embed="rId60">
                       <a:extLst>
                         <a:ext uri="{28A0092B-C50C-407E-A947-70E740481C1C}">
                           <a14:useLocalDpi xmlns:a14="http://schemas.microsoft.com/office/drawing/2010/main" val="0"/>
@@ -16104,7 +16348,7 @@
           <w:lang w:val="vi-VN"/>
         </w:rPr>
       </w:pPr>
-      <w:bookmarkStart w:id="79" w:name="_Toc89288762"/>
+      <w:bookmarkStart w:id="78" w:name="_Toc89288762"/>
       <w:r>
         <w:rPr>
           <w:lang w:val="vi-VN"/>
@@ -16142,7 +16386,7 @@
         </w:rPr>
         <w:t>: Form thông tin Nhà cung cấp</w:t>
       </w:r>
-      <w:bookmarkEnd w:id="79"/>
+      <w:bookmarkEnd w:id="78"/>
     </w:p>
     <w:p>
       <w:pPr>
@@ -16156,14 +16400,14 @@
           <w:lang w:val="vi-VN"/>
         </w:rPr>
       </w:pPr>
-      <w:bookmarkStart w:id="80" w:name="_Toc89288746"/>
+      <w:bookmarkStart w:id="79" w:name="_Toc89288746"/>
       <w:r>
         <w:rPr>
           <w:lang w:val="vi-VN"/>
         </w:rPr>
         <w:t>Quản lý Nhân viên</w:t>
       </w:r>
-      <w:bookmarkEnd w:id="80"/>
+      <w:bookmarkEnd w:id="79"/>
     </w:p>
     <w:p>
       <w:pPr>
@@ -16269,7 +16513,7 @@
                     <pic:cNvPicPr/>
                   </pic:nvPicPr>
                   <pic:blipFill rotWithShape="1">
-                    <a:blip r:embed="rId58">
+                    <a:blip r:embed="rId61">
                       <a:extLst>
                         <a:ext uri="{28A0092B-C50C-407E-A947-70E740481C1C}">
                           <a14:useLocalDpi xmlns:a14="http://schemas.microsoft.com/office/drawing/2010/main" val="0"/>
@@ -16307,7 +16551,7 @@
       <w:pPr>
         <w:pStyle w:val="Caption"/>
       </w:pPr>
-      <w:bookmarkStart w:id="81" w:name="_Toc89288763"/>
+      <w:bookmarkStart w:id="80" w:name="_Toc89288763"/>
       <w:r>
         <w:t xml:space="preserve">Hình 6. </w:t>
       </w:r>
@@ -16322,7 +16566,7 @@
       <w:r>
         <w:t>: Form thông tin nhân viên</w:t>
       </w:r>
-      <w:bookmarkEnd w:id="81"/>
+      <w:bookmarkEnd w:id="80"/>
     </w:p>
     <w:p>
       <w:pPr>
@@ -16382,7 +16626,7 @@
           <w:lang w:val="vi-VN"/>
         </w:rPr>
       </w:pPr>
-      <w:bookmarkStart w:id="82" w:name="_Toc89288747"/>
+      <w:bookmarkStart w:id="81" w:name="_Toc89288747"/>
       <w:r>
         <w:rPr>
           <w:lang w:val="vi-VN"/>
@@ -16407,14 +16651,171 @@
         </w:rPr>
         <w:t>lượng dữ liệu rất lớn, không đủ lưu trữ trong một ổ đĩa</w:t>
       </w:r>
+      <w:bookmarkEnd w:id="81"/>
+    </w:p>
+    <w:p>
+      <w:pPr>
+        <w:ind w:firstLine="0"/>
+        <w:rPr>
+          <w:rStyle w:val="fontstyle01"/>
+          <w:lang w:val="vi-VN"/>
+        </w:rPr>
+      </w:pPr>
+      <w:r>
+        <w:rPr>
+          <w:rStyle w:val="fontstyle01"/>
+          <w:lang w:val="vi-VN"/>
+        </w:rPr>
+        <w:t>Phương án giải quyết: Phân tán dữ liệu</w:t>
+      </w:r>
+      <w:r>
+        <w:rPr>
+          <w:rStyle w:val="fontstyle01"/>
+          <w:lang w:val="vi-VN"/>
+        </w:rPr>
+        <w:t>.</w:t>
+      </w:r>
+      <w:r>
+        <w:rPr>
+          <w:rStyle w:val="fontstyle01"/>
+          <w:lang w:val="vi-VN"/>
+        </w:rPr>
+        <w:t xml:space="preserve"> Đây</w:t>
+      </w:r>
+      <w:r>
+        <w:rPr>
+          <w:rStyle w:val="fontstyle01"/>
+          <w:lang w:val="vi-VN"/>
+        </w:rPr>
+        <w:t xml:space="preserve"> là giải pháp chia nhỏ một database lớn thành nhiều database nhỏ.</w:t>
+      </w:r>
+    </w:p>
+    <w:p>
+      <w:pPr>
+        <w:ind w:firstLine="0"/>
+        <w:rPr>
+          <w:rStyle w:val="fontstyle01"/>
+        </w:rPr>
+      </w:pPr>
+      <w:r>
+        <w:rPr>
+          <w:rStyle w:val="fontstyle01"/>
+          <w:lang w:val="vi-VN"/>
+        </w:rPr>
+        <w:t>Nhóm đã chọn phân tán dữ liệu</w:t>
+      </w:r>
+      <w:r>
+        <w:rPr>
+          <w:rStyle w:val="fontstyle01"/>
+          <w:lang w:val="vi-VN"/>
+        </w:rPr>
+        <w:t xml:space="preserve"> theo chiều</w:t>
+      </w:r>
+      <w:r>
+        <w:rPr>
+          <w:rStyle w:val="fontstyle01"/>
+          <w:lang w:val="vi-VN"/>
+        </w:rPr>
+        <w:t xml:space="preserve"> ngang</w:t>
+      </w:r>
+      <w:r>
+        <w:rPr>
+          <w:rStyle w:val="fontstyle01"/>
+          <w:lang w:val="vi-VN"/>
+        </w:rPr>
+        <w:t xml:space="preserve">, lấy </w:t>
+      </w:r>
+      <w:r>
+        <w:rPr>
+          <w:rStyle w:val="fontstyle01"/>
+          <w:lang w:val="vi-VN"/>
+        </w:rPr>
+        <w:t xml:space="preserve">bảng </w:t>
+      </w:r>
+      <w:r>
+        <w:rPr>
+          <w:rStyle w:val="fontstyle01"/>
+          <w:lang w:val="vi-VN"/>
+        </w:rPr>
+        <w:t>Nhân viên</w:t>
+      </w:r>
+      <w:r>
+        <w:rPr>
+          <w:rStyle w:val="fontstyle01"/>
+          <w:lang w:val="vi-VN"/>
+        </w:rPr>
+        <w:t xml:space="preserve"> làm bảng gốc để phân tán. D</w:t>
+      </w:r>
+      <w:r>
+        <w:rPr>
+          <w:rStyle w:val="fontstyle01"/>
+        </w:rPr>
+        <w:t>ư</w:t>
+      </w:r>
+      <w:r>
+        <w:rPr>
+          <w:rStyle w:val="fontstyle01"/>
+        </w:rPr>
+        <w:t>ới đây là hình ảnh</w:t>
+      </w:r>
+      <w:r>
+        <w:rPr>
+          <w:rStyle w:val="fontstyle01"/>
+        </w:rPr>
+        <w:t xml:space="preserve"> phân tán dữ liệu NV001 sang một server con:</w:t>
+      </w:r>
+      <w:bookmarkStart w:id="82" w:name="_GoBack"/>
       <w:bookmarkEnd w:id="82"/>
     </w:p>
     <w:p>
       <w:pPr>
-        <w:rPr>
-          <w:lang w:val="vi-VN"/>
-        </w:rPr>
-      </w:pPr>
+        <w:ind w:firstLine="0"/>
+        <w:rPr>
+          <w:rStyle w:val="fontstyle01"/>
+          <w:lang w:val="vi-VN"/>
+        </w:rPr>
+      </w:pPr>
+      <w:r>
+        <w:rPr>
+          <w:noProof/>
+          <w:lang w:eastAsia="zh-CN"/>
+        </w:rPr>
+        <w:drawing>
+          <wp:inline distT="0" distB="0" distL="0" distR="0" wp14:anchorId="6F63A8A9" wp14:editId="7AE38AD5">
+            <wp:extent cx="5760720" cy="2637155"/>
+            <wp:effectExtent l="0" t="0" r="0" b="0"/>
+            <wp:docPr id="55" name="Picture 55"/>
+            <wp:cNvGraphicFramePr>
+              <a:graphicFrameLocks xmlns:a="http://schemas.openxmlformats.org/drawingml/2006/main" noChangeAspect="1"/>
+            </wp:cNvGraphicFramePr>
+            <a:graphic xmlns:a="http://schemas.openxmlformats.org/drawingml/2006/main">
+              <a:graphicData uri="http://schemas.openxmlformats.org/drawingml/2006/picture">
+                <pic:pic xmlns:pic="http://schemas.openxmlformats.org/drawingml/2006/picture">
+                  <pic:nvPicPr>
+                    <pic:cNvPr id="1" name=""/>
+                    <pic:cNvPicPr/>
+                  </pic:nvPicPr>
+                  <pic:blipFill>
+                    <a:blip r:embed="rId62"/>
+                    <a:stretch>
+                      <a:fillRect/>
+                    </a:stretch>
+                  </pic:blipFill>
+                  <pic:spPr>
+                    <a:xfrm>
+                      <a:off x="0" y="0"/>
+                      <a:ext cx="5760720" cy="2637155"/>
+                    </a:xfrm>
+                    <a:prstGeom prst="rect">
+                      <a:avLst/>
+                    </a:prstGeom>
+                  </pic:spPr>
+                </pic:pic>
+              </a:graphicData>
+            </a:graphic>
+          </wp:inline>
+        </w:drawing>
+      </w:r>
     </w:p>
     <w:p>
       <w:pPr>
@@ -16504,7 +16905,7 @@
         </w:rPr>
         <w:t> là một kỹ thuật lợi dụng những lỗ hổng về câu truy vấn của các ứng dụng. Được thực hiện bằng cách chèn thêm một đoạn </w:t>
       </w:r>
-      <w:hyperlink r:id="rId59" w:history="1">
+      <w:hyperlink r:id="rId63" w:history="1">
         <w:r>
           <w:rPr>
             <w:lang w:val="vi-VN"/>
@@ -16563,7 +16964,14 @@
         <w:rPr>
           <w:lang w:val="vi-VN"/>
         </w:rPr>
-        <w:t>Khi sử dụng phương pháp này, các câu lệnh truy vấn được xác định sẵn rồi truyền từng tham số vào rồi truy vấn sau đó. Kiểu mã hóa này cho phép cơ sở dữ liệu phân biệt được đâu là dữ liệu và queries được người sử dụng đưa vào. Lý do quan trọng nhất để sử dụng truy vấn được tham số hóa là để tránh các cuộc tấn công SQL injection.</w:t>
+        <w:t xml:space="preserve">Khi sử dụng phương pháp này, các câu lệnh truy vấn được xác định sẵn rồi truyền từng tham số vào rồi truy vấn sau đó. Kiểu mã hóa này cho phép cơ sở dữ liệu phân </w:t>
+      </w:r>
+      <w:r>
+        <w:rPr>
+          <w:lang w:val="vi-VN"/>
+        </w:rPr>
+        <w:lastRenderedPageBreak/>
+        <w:t>biệt được đâu là dữ liệu và queries được người sử dụng đưa vào. Lý do quan trọng nhất để sử dụng truy vấn được tham số hóa là để tránh các cuộc tấn công SQL injection.</w:t>
       </w:r>
     </w:p>
     <w:p>
@@ -16600,10 +17008,10 @@
             <v:path o:extrusionok="f" gradientshapeok="t" o:connecttype="rect"/>
             <o:lock v:ext="edit" aspectratio="t"/>
           </v:shapetype>
-          <v:shape id="_x0000_i1033" type="#_x0000_t75" style="width:468pt;height:91.4pt" o:ole="">
-            <v:imagedata r:id="rId60" o:title=""/>
+          <v:shape id="_x0000_i1025" type="#_x0000_t75" style="width:468pt;height:91.15pt" o:ole="">
+            <v:imagedata r:id="rId64" o:title=""/>
           </v:shape>
-          <o:OLEObject Type="Embed" ProgID="PBrush" ShapeID="_x0000_i1033" DrawAspect="Content" ObjectID="_1699901538" r:id="rId61"/>
+          <o:OLEObject Type="Embed" ProgID="PBrush" ShapeID="_x0000_i1025" DrawAspect="Content" ObjectID="_1699951673" r:id="rId65"/>
         </w:object>
       </w:r>
     </w:p>
@@ -16756,7 +17164,7 @@
           <w:rPr>
             <w:noProof/>
           </w:rPr>
-          <w:t>22</w:t>
+          <w:t>29</w:t>
         </w:r>
         <w:r>
           <w:rPr>
@@ -17492,6 +17900,119 @@
     </w:lvl>
   </w:abstractNum>
   <w:abstractNum w:abstractNumId="6" w15:restartNumberingAfterBreak="0">
+    <w:nsid w:val="22555EA6"/>
+    <w:multiLevelType w:val="hybridMultilevel"/>
+    <w:tmpl w:val="C166147C"/>
+    <w:lvl w:ilvl="0" w:tplc="04090001">
+      <w:start w:val="1"/>
+      <w:numFmt w:val="bullet"/>
+      <w:lvlText w:val=""/>
+      <w:lvlJc w:val="left"/>
+      <w:pPr>
+        <w:ind w:left="720" w:hanging="360"/>
+      </w:pPr>
+      <w:rPr>
+        <w:rFonts w:ascii="Symbol" w:hAnsi="Symbol" w:hint="default"/>
+      </w:rPr>
+    </w:lvl>
+    <w:lvl w:ilvl="1" w:tplc="04090003" w:tentative="1">
+      <w:start w:val="1"/>
+      <w:numFmt w:val="bullet"/>
+      <w:lvlText w:val="o"/>
+      <w:lvlJc w:val="left"/>
+      <w:pPr>
+        <w:ind w:left="1440" w:hanging="360"/>
+      </w:pPr>
+      <w:rPr>
+        <w:rFonts w:ascii="Courier New" w:hAnsi="Courier New" w:cs="Courier New" w:hint="default"/>
+      </w:rPr>
+    </w:lvl>
+    <w:lvl w:ilvl="2" w:tplc="04090005" w:tentative="1">
+      <w:start w:val="1"/>
+      <w:numFmt w:val="bullet"/>
+      <w:lvlText w:val=""/>
+      <w:lvlJc w:val="left"/>
+      <w:pPr>
+        <w:ind w:left="2160" w:hanging="360"/>
+      </w:pPr>
+      <w:rPr>
+        <w:rFonts w:ascii="Wingdings" w:hAnsi="Wingdings" w:hint="default"/>
+      </w:rPr>
+    </w:lvl>
+    <w:lvl w:ilvl="3" w:tplc="04090001" w:tentative="1">
+      <w:start w:val="1"/>
+      <w:numFmt w:val="bullet"/>
+      <w:lvlText w:val=""/>
+      <w:lvlJc w:val="left"/>
+      <w:pPr>
+        <w:ind w:left="2880" w:hanging="360"/>
+      </w:pPr>
+      <w:rPr>
+        <w:rFonts w:ascii="Symbol" w:hAnsi="Symbol" w:hint="default"/>
+      </w:rPr>
+    </w:lvl>
+    <w:lvl w:ilvl="4" w:tplc="04090003" w:tentative="1">
+      <w:start w:val="1"/>
+      <w:numFmt w:val="bullet"/>
+      <w:lvlText w:val="o"/>
+      <w:lvlJc w:val="left"/>
+      <w:pPr>
+        <w:ind w:left="3600" w:hanging="360"/>
+      </w:pPr>
+      <w:rPr>
+        <w:rFonts w:ascii="Courier New" w:hAnsi="Courier New" w:cs="Courier New" w:hint="default"/>
+      </w:rPr>
+    </w:lvl>
+    <w:lvl w:ilvl="5" w:tplc="04090005" w:tentative="1">
+      <w:start w:val="1"/>
+      <w:numFmt w:val="bullet"/>
+      <w:lvlText w:val=""/>
+      <w:lvlJc w:val="left"/>
+      <w:pPr>
+        <w:ind w:left="4320" w:hanging="360"/>
+      </w:pPr>
+      <w:rPr>
+        <w:rFonts w:ascii="Wingdings" w:hAnsi="Wingdings" w:hint="default"/>
+      </w:rPr>
+    </w:lvl>
+    <w:lvl w:ilvl="6" w:tplc="04090001" w:tentative="1">
+      <w:start w:val="1"/>
+      <w:numFmt w:val="bullet"/>
+      <w:lvlText w:val=""/>
+      <w:lvlJc w:val="left"/>
+      <w:pPr>
+        <w:ind w:left="5040" w:hanging="360"/>
+      </w:pPr>
+      <w:rPr>
+        <w:rFonts w:ascii="Symbol" w:hAnsi="Symbol" w:hint="default"/>
+      </w:rPr>
+    </w:lvl>
+    <w:lvl w:ilvl="7" w:tplc="04090003" w:tentative="1">
+      <w:start w:val="1"/>
+      <w:numFmt w:val="bullet"/>
+      <w:lvlText w:val="o"/>
+      <w:lvlJc w:val="left"/>
+      <w:pPr>
+        <w:ind w:left="5760" w:hanging="360"/>
+      </w:pPr>
+      <w:rPr>
+        <w:rFonts w:ascii="Courier New" w:hAnsi="Courier New" w:cs="Courier New" w:hint="default"/>
+      </w:rPr>
+    </w:lvl>
+    <w:lvl w:ilvl="8" w:tplc="04090005" w:tentative="1">
+      <w:start w:val="1"/>
+      <w:numFmt w:val="bullet"/>
+      <w:lvlText w:val=""/>
+      <w:lvlJc w:val="left"/>
+      <w:pPr>
+        <w:ind w:left="6480" w:hanging="360"/>
+      </w:pPr>
+      <w:rPr>
+        <w:rFonts w:ascii="Wingdings" w:hAnsi="Wingdings" w:hint="default"/>
+      </w:rPr>
+    </w:lvl>
+  </w:abstractNum>
+  <w:abstractNum w:abstractNumId="7" w15:restartNumberingAfterBreak="0">
     <w:nsid w:val="264F6A5A"/>
     <w:multiLevelType w:val="multilevel"/>
     <w:tmpl w:val="7D24519E"/>
@@ -17608,7 +18129,7 @@
       </w:pPr>
     </w:lvl>
   </w:abstractNum>
-  <w:abstractNum w:abstractNumId="7" w15:restartNumberingAfterBreak="0">
+  <w:abstractNum w:abstractNumId="8" w15:restartNumberingAfterBreak="0">
     <w:nsid w:val="266058D8"/>
     <w:multiLevelType w:val="hybridMultilevel"/>
     <w:tmpl w:val="118CAA64"/>
@@ -17697,7 +18218,7 @@
       </w:pPr>
     </w:lvl>
   </w:abstractNum>
-  <w:abstractNum w:abstractNumId="8" w15:restartNumberingAfterBreak="0">
+  <w:abstractNum w:abstractNumId="9" w15:restartNumberingAfterBreak="0">
     <w:nsid w:val="324F4BD7"/>
     <w:multiLevelType w:val="multilevel"/>
     <w:tmpl w:val="3AE6E7A2"/>
@@ -17814,7 +18335,7 @@
       </w:pPr>
     </w:lvl>
   </w:abstractNum>
-  <w:abstractNum w:abstractNumId="9" w15:restartNumberingAfterBreak="0">
+  <w:abstractNum w:abstractNumId="10" w15:restartNumberingAfterBreak="0">
     <w:nsid w:val="368D009E"/>
     <w:multiLevelType w:val="hybridMultilevel"/>
     <w:tmpl w:val="D7EAB4B0"/>
@@ -17903,7 +18424,7 @@
       </w:pPr>
     </w:lvl>
   </w:abstractNum>
-  <w:abstractNum w:abstractNumId="10" w15:restartNumberingAfterBreak="0">
+  <w:abstractNum w:abstractNumId="11" w15:restartNumberingAfterBreak="0">
     <w:nsid w:val="3BAC6EA8"/>
     <w:multiLevelType w:val="hybridMultilevel"/>
     <w:tmpl w:val="EFF8C1B6"/>
@@ -17993,7 +18514,7 @@
       </w:pPr>
     </w:lvl>
   </w:abstractNum>
-  <w:abstractNum w:abstractNumId="11" w15:restartNumberingAfterBreak="0">
+  <w:abstractNum w:abstractNumId="12" w15:restartNumberingAfterBreak="0">
     <w:nsid w:val="3DCC7143"/>
     <w:multiLevelType w:val="multilevel"/>
     <w:tmpl w:val="EFB824AC"/>
@@ -18150,7 +18671,7 @@
       </w:rPr>
     </w:lvl>
   </w:abstractNum>
-  <w:abstractNum w:abstractNumId="12" w15:restartNumberingAfterBreak="0">
+  <w:abstractNum w:abstractNumId="13" w15:restartNumberingAfterBreak="0">
     <w:nsid w:val="3E29635A"/>
     <w:multiLevelType w:val="hybridMultilevel"/>
     <w:tmpl w:val="8F6A58E2"/>
@@ -18236,7 +18757,7 @@
       </w:pPr>
     </w:lvl>
   </w:abstractNum>
-  <w:abstractNum w:abstractNumId="13" w15:restartNumberingAfterBreak="0">
+  <w:abstractNum w:abstractNumId="14" w15:restartNumberingAfterBreak="0">
     <w:nsid w:val="43014AD6"/>
     <w:multiLevelType w:val="hybridMultilevel"/>
     <w:tmpl w:val="89BC6DD6"/>
@@ -18325,7 +18846,7 @@
       </w:pPr>
     </w:lvl>
   </w:abstractNum>
-  <w:abstractNum w:abstractNumId="14" w15:restartNumberingAfterBreak="0">
+  <w:abstractNum w:abstractNumId="15" w15:restartNumberingAfterBreak="0">
     <w:nsid w:val="4357222D"/>
     <w:multiLevelType w:val="multilevel"/>
     <w:tmpl w:val="BBECE992"/>
@@ -18487,7 +19008,7 @@
       </w:rPr>
     </w:lvl>
   </w:abstractNum>
-  <w:abstractNum w:abstractNumId="15" w15:restartNumberingAfterBreak="0">
+  <w:abstractNum w:abstractNumId="16" w15:restartNumberingAfterBreak="0">
     <w:nsid w:val="48AC3520"/>
     <w:multiLevelType w:val="multilevel"/>
     <w:tmpl w:val="6A5E2E9A"/>
@@ -18634,7 +19155,7 @@
       </w:rPr>
     </w:lvl>
   </w:abstractNum>
-  <w:abstractNum w:abstractNumId="16" w15:restartNumberingAfterBreak="0">
+  <w:abstractNum w:abstractNumId="17" w15:restartNumberingAfterBreak="0">
     <w:nsid w:val="51F1468D"/>
     <w:multiLevelType w:val="hybridMultilevel"/>
     <w:tmpl w:val="F75E577A"/>
@@ -18747,7 +19268,7 @@
       </w:rPr>
     </w:lvl>
   </w:abstractNum>
-  <w:abstractNum w:abstractNumId="17" w15:restartNumberingAfterBreak="0">
+  <w:abstractNum w:abstractNumId="18" w15:restartNumberingAfterBreak="0">
     <w:nsid w:val="59031B6E"/>
     <w:multiLevelType w:val="hybridMultilevel"/>
     <w:tmpl w:val="593A7BA2"/>
@@ -18860,7 +19381,7 @@
       </w:rPr>
     </w:lvl>
   </w:abstractNum>
-  <w:abstractNum w:abstractNumId="18" w15:restartNumberingAfterBreak="0">
+  <w:abstractNum w:abstractNumId="19" w15:restartNumberingAfterBreak="0">
     <w:nsid w:val="5C8B1BA0"/>
     <w:multiLevelType w:val="hybridMultilevel"/>
     <w:tmpl w:val="7F0A0E72"/>
@@ -18972,7 +19493,7 @@
       </w:rPr>
     </w:lvl>
   </w:abstractNum>
-  <w:abstractNum w:abstractNumId="19" w15:restartNumberingAfterBreak="0">
+  <w:abstractNum w:abstractNumId="20" w15:restartNumberingAfterBreak="0">
     <w:nsid w:val="62440CA0"/>
     <w:multiLevelType w:val="hybridMultilevel"/>
     <w:tmpl w:val="8996B4F6"/>
@@ -19086,7 +19607,7 @@
       </w:rPr>
     </w:lvl>
   </w:abstractNum>
-  <w:abstractNum w:abstractNumId="20" w15:restartNumberingAfterBreak="0">
+  <w:abstractNum w:abstractNumId="21" w15:restartNumberingAfterBreak="0">
     <w:nsid w:val="6370153F"/>
     <w:multiLevelType w:val="hybridMultilevel"/>
     <w:tmpl w:val="D10E83B0"/>
@@ -19176,7 +19697,7 @@
       </w:pPr>
     </w:lvl>
   </w:abstractNum>
-  <w:abstractNum w:abstractNumId="21" w15:restartNumberingAfterBreak="0">
+  <w:abstractNum w:abstractNumId="22" w15:restartNumberingAfterBreak="0">
     <w:nsid w:val="679B6F96"/>
     <w:multiLevelType w:val="multilevel"/>
     <w:tmpl w:val="80C20E7E"/>
@@ -19337,7 +19858,7 @@
       </w:rPr>
     </w:lvl>
   </w:abstractNum>
-  <w:abstractNum w:abstractNumId="22" w15:restartNumberingAfterBreak="0">
+  <w:abstractNum w:abstractNumId="23" w15:restartNumberingAfterBreak="0">
     <w:nsid w:val="6B586386"/>
     <w:multiLevelType w:val="multilevel"/>
     <w:tmpl w:val="48626AB8"/>
@@ -19481,7 +20002,7 @@
       </w:rPr>
     </w:lvl>
   </w:abstractNum>
-  <w:abstractNum w:abstractNumId="23" w15:restartNumberingAfterBreak="0">
+  <w:abstractNum w:abstractNumId="24" w15:restartNumberingAfterBreak="0">
     <w:nsid w:val="72EC1BD9"/>
     <w:multiLevelType w:val="multilevel"/>
     <w:tmpl w:val="988234C0"/>
@@ -19604,7 +20125,7 @@
       </w:rPr>
     </w:lvl>
   </w:abstractNum>
-  <w:abstractNum w:abstractNumId="24" w15:restartNumberingAfterBreak="0">
+  <w:abstractNum w:abstractNumId="25" w15:restartNumberingAfterBreak="0">
     <w:nsid w:val="77677EC2"/>
     <w:multiLevelType w:val="hybridMultilevel"/>
     <w:tmpl w:val="9B36F38E"/>
@@ -19746,7 +20267,7 @@
       </w:rPr>
     </w:lvl>
   </w:abstractNum>
-  <w:abstractNum w:abstractNumId="25" w15:restartNumberingAfterBreak="0">
+  <w:abstractNum w:abstractNumId="26" w15:restartNumberingAfterBreak="0">
     <w:nsid w:val="78AD52B7"/>
     <w:multiLevelType w:val="hybridMultilevel"/>
     <w:tmpl w:val="FB8601FA"/>
@@ -19835,7 +20356,7 @@
       </w:pPr>
     </w:lvl>
   </w:abstractNum>
-  <w:abstractNum w:abstractNumId="26" w15:restartNumberingAfterBreak="0">
+  <w:abstractNum w:abstractNumId="27" w15:restartNumberingAfterBreak="0">
     <w:nsid w:val="7F96762C"/>
     <w:multiLevelType w:val="hybridMultilevel"/>
     <w:tmpl w:val="12FA6D88"/>
@@ -19977,7 +20498,7 @@
     </w:lvl>
   </w:abstractNum>
   <w:num w:numId="1">
-    <w:abstractNumId w:val="11"/>
+    <w:abstractNumId w:val="12"/>
   </w:num>
   <w:num w:numId="2">
     <w:abstractNumId w:val="2"/>
@@ -19986,10 +20507,10 @@
     <w:abstractNumId w:val="3"/>
   </w:num>
   <w:num w:numId="4">
-    <w:abstractNumId w:val="24"/>
+    <w:abstractNumId w:val="25"/>
   </w:num>
   <w:num w:numId="5">
-    <w:abstractNumId w:val="14"/>
+    <w:abstractNumId w:val="15"/>
     <w:lvlOverride w:ilvl="0">
       <w:lvl w:ilvl="0">
         <w:start w:val="1"/>
@@ -20166,37 +20687,37 @@
     </w:lvlOverride>
   </w:num>
   <w:num w:numId="6">
-    <w:abstractNumId w:val="26"/>
+    <w:abstractNumId w:val="27"/>
   </w:num>
   <w:num w:numId="7">
-    <w:abstractNumId w:val="8"/>
+    <w:abstractNumId w:val="9"/>
   </w:num>
   <w:num w:numId="8">
-    <w:abstractNumId w:val="6"/>
+    <w:abstractNumId w:val="7"/>
   </w:num>
   <w:num w:numId="9">
     <w:abstractNumId w:val="4"/>
   </w:num>
   <w:num w:numId="10">
+    <w:abstractNumId w:val="16"/>
+  </w:num>
+  <w:num w:numId="11">
+    <w:abstractNumId w:val="23"/>
+  </w:num>
+  <w:num w:numId="12">
+    <w:abstractNumId w:val="24"/>
+  </w:num>
+  <w:num w:numId="13">
     <w:abstractNumId w:val="15"/>
   </w:num>
-  <w:num w:numId="11">
+  <w:num w:numId="14">
+    <w:abstractNumId w:val="20"/>
+  </w:num>
+  <w:num w:numId="15">
     <w:abstractNumId w:val="22"/>
   </w:num>
-  <w:num w:numId="12">
-    <w:abstractNumId w:val="23"/>
-  </w:num>
-  <w:num w:numId="13">
-    <w:abstractNumId w:val="14"/>
-  </w:num>
-  <w:num w:numId="14">
-    <w:abstractNumId w:val="19"/>
-  </w:num>
-  <w:num w:numId="15">
-    <w:abstractNumId w:val="21"/>
-  </w:num>
   <w:num w:numId="16">
-    <w:abstractNumId w:val="12"/>
+    <w:abstractNumId w:val="13"/>
   </w:num>
   <w:num w:numId="17">
     <w:abstractNumId w:val="5"/>
@@ -20205,88 +20726,91 @@
     <w:abstractNumId w:val="1"/>
   </w:num>
   <w:num w:numId="19">
-    <w:abstractNumId w:val="20"/>
+    <w:abstractNumId w:val="21"/>
   </w:num>
   <w:num w:numId="20">
-    <w:abstractNumId w:val="10"/>
+    <w:abstractNumId w:val="11"/>
   </w:num>
   <w:num w:numId="21">
-    <w:abstractNumId w:val="25"/>
+    <w:abstractNumId w:val="26"/>
   </w:num>
   <w:num w:numId="22">
-    <w:abstractNumId w:val="13"/>
+    <w:abstractNumId w:val="14"/>
   </w:num>
   <w:num w:numId="23">
-    <w:abstractNumId w:val="10"/>
+    <w:abstractNumId w:val="11"/>
   </w:num>
   <w:num w:numId="24">
-    <w:abstractNumId w:val="10"/>
+    <w:abstractNumId w:val="11"/>
   </w:num>
   <w:num w:numId="25">
-    <w:abstractNumId w:val="10"/>
+    <w:abstractNumId w:val="11"/>
   </w:num>
   <w:num w:numId="26">
     <w:abstractNumId w:val="0"/>
   </w:num>
   <w:num w:numId="27">
+    <w:abstractNumId w:val="11"/>
+  </w:num>
+  <w:num w:numId="28">
+    <w:abstractNumId w:val="8"/>
+  </w:num>
+  <w:num w:numId="29">
+    <w:abstractNumId w:val="11"/>
+  </w:num>
+  <w:num w:numId="30">
+    <w:abstractNumId w:val="11"/>
+  </w:num>
+  <w:num w:numId="31">
+    <w:abstractNumId w:val="18"/>
+  </w:num>
+  <w:num w:numId="32">
+    <w:abstractNumId w:val="11"/>
+  </w:num>
+  <w:num w:numId="33">
+    <w:abstractNumId w:val="11"/>
+  </w:num>
+  <w:num w:numId="34">
+    <w:abstractNumId w:val="11"/>
+  </w:num>
+  <w:num w:numId="35">
     <w:abstractNumId w:val="10"/>
   </w:num>
-  <w:num w:numId="28">
-    <w:abstractNumId w:val="7"/>
+  <w:num w:numId="36">
+    <w:abstractNumId w:val="11"/>
   </w:num>
-  <w:num w:numId="29">
-    <w:abstractNumId w:val="10"/>
+  <w:num w:numId="37">
+    <w:abstractNumId w:val="11"/>
   </w:num>
-  <w:num w:numId="30">
-    <w:abstractNumId w:val="10"/>
+  <w:num w:numId="38">
+    <w:abstractNumId w:val="11"/>
   </w:num>
-  <w:num w:numId="31">
+  <w:num w:numId="39">
+    <w:abstractNumId w:val="11"/>
+  </w:num>
+  <w:num w:numId="40">
+    <w:abstractNumId w:val="11"/>
+  </w:num>
+  <w:num w:numId="41">
+    <w:abstractNumId w:val="11"/>
+  </w:num>
+  <w:num w:numId="42">
+    <w:abstractNumId w:val="11"/>
+  </w:num>
+  <w:num w:numId="43">
+    <w:abstractNumId w:val="11"/>
+  </w:num>
+  <w:num w:numId="44">
     <w:abstractNumId w:val="17"/>
   </w:num>
-  <w:num w:numId="32">
-    <w:abstractNumId w:val="10"/>
-  </w:num>
-  <w:num w:numId="33">
-    <w:abstractNumId w:val="10"/>
-  </w:num>
-  <w:num w:numId="34">
-    <w:abstractNumId w:val="10"/>
-  </w:num>
-  <w:num w:numId="35">
-    <w:abstractNumId w:val="9"/>
-  </w:num>
-  <w:num w:numId="36">
-    <w:abstractNumId w:val="10"/>
-  </w:num>
-  <w:num w:numId="37">
-    <w:abstractNumId w:val="10"/>
-  </w:num>
-  <w:num w:numId="38">
-    <w:abstractNumId w:val="10"/>
-  </w:num>
-  <w:num w:numId="39">
-    <w:abstractNumId w:val="10"/>
-  </w:num>
-  <w:num w:numId="40">
-    <w:abstractNumId w:val="10"/>
-  </w:num>
-  <w:num w:numId="41">
-    <w:abstractNumId w:val="10"/>
-  </w:num>
-  <w:num w:numId="42">
-    <w:abstractNumId w:val="10"/>
-  </w:num>
-  <w:num w:numId="43">
-    <w:abstractNumId w:val="10"/>
-  </w:num>
-  <w:num w:numId="44">
-    <w:abstractNumId w:val="16"/>
-  </w:num>
   <w:num w:numId="45">
-    <w:abstractNumId w:val="18"/>
+    <w:abstractNumId w:val="19"/>
   </w:num>
   <w:num w:numId="46">
-    <w:abstractNumId w:val="21"/>
+    <w:abstractNumId w:val="22"/>
+  </w:num>
+  <w:num w:numId="47">
+    <w:abstractNumId w:val="6"/>
   </w:num>
   <w:numIdMacAtCleanup w:val="22"/>
 </w:numbering>
@@ -24862,7 +25386,7 @@
 </file>
 
 <file path=customXml/itemProps1.xml><?xml version="1.0" encoding="utf-8"?>
-<ds:datastoreItem xmlns:ds="http://schemas.openxmlformats.org/officeDocument/2006/customXml" ds:itemID="{8A83E820-3E5D-4B93-97CB-3DA8AD53DE72}">
+<ds:datastoreItem xmlns:ds="http://schemas.openxmlformats.org/officeDocument/2006/customXml" ds:itemID="{50D48364-7E19-4B2F-AEB7-D6DF1A157616}">
   <ds:schemaRefs>
     <ds:schemaRef ds:uri="http://schemas.openxmlformats.org/officeDocument/2006/bibliography"/>
   </ds:schemaRefs>

</xml_diff>